<commit_message>
Actualización de requerimientos. Actualización de Fecha. Actualización de tabla tecnologías
</commit_message>
<xml_diff>
--- a/DOCUMENTACION/Standard_IEEE_830-1998_IEEE-REQUERIMIENTOS-2023-VT-Sprint-0.docx
+++ b/DOCUMENTACION/Standard_IEEE_830-1998_IEEE-REQUERIMIENTOS-2023-VT-Sprint-0.docx
@@ -323,8 +323,8 @@
         <w:rPr>
           <w:noProof/>
         </w:rPr>
-        <w:pict w14:anchorId="42A7FA6A">
-          <v:rect id="_x0000_i1025" alt="" style="width:314.35pt;height:.05pt;mso-width-percent:0;mso-height-percent:0;mso-width-percent:0;mso-height-percent:0" o:hralign="center" o:hrstd="t" o:hr="t" fillcolor="#a0a0a0" stroked="f"/>
+        <w:pict w14:anchorId="3E67B1E1">
+          <v:rect id="_x0000_i1026" alt="" style="width:314.35pt;height:.05pt;mso-width-percent:0;mso-height-percent:0;mso-width-percent:0;mso-height-percent:0" o:hralign="center" o:hrstd="t" o:hr="t" fillcolor="#a0a0a0" stroked="f"/>
         </w:pict>
       </w:r>
     </w:p>
@@ -583,8 +583,8 @@
         <w:rPr>
           <w:noProof/>
         </w:rPr>
-        <w:pict w14:anchorId="2C955BF0">
-          <v:rect id="_x0000_i1026" alt="" style="width:127.7pt;height:.05pt;mso-width-percent:0;mso-height-percent:0;mso-width-percent:0;mso-height-percent:0" o:hrpct="289" o:hralign="center" o:hrstd="t" o:hr="t" fillcolor="#a0a0a0" stroked="f"/>
+        <w:pict w14:anchorId="5626F7CC">
+          <v:rect id="_x0000_i1025" alt="" style="width:68.5pt;height:.05pt;mso-width-percent:0;mso-height-percent:0;mso-width-percent:0;mso-height-percent:0" o:hrpct="155" o:hralign="center" o:hrstd="t" o:hr="t" fillcolor="#a0a0a0" stroked="f"/>
         </w:pict>
       </w:r>
     </w:p>
@@ -3082,19 +3082,8 @@
                 <w:sz w:val="20"/>
                 <w:szCs w:val="20"/>
               </w:rPr>
-              <w:t xml:space="preserve">. Scrum </w:t>
-            </w:r>
-            <w:proofErr w:type="gramStart"/>
-            <w:r>
-              <w:rPr>
-                <w:rFonts w:ascii="Arial" w:hAnsi="Arial" w:cs="Arial"/>
-                <w:color w:val="000000"/>
-                <w:sz w:val="20"/>
-                <w:szCs w:val="20"/>
-              </w:rPr>
-              <w:t>Master</w:t>
-            </w:r>
-            <w:proofErr w:type="gramEnd"/>
+              <w:t>. Scrum Master</w:t>
+            </w:r>
           </w:p>
         </w:tc>
       </w:tr>
@@ -3264,7 +3253,6 @@
               </w:rPr>
               <w:t xml:space="preserve">crum </w:t>
             </w:r>
-            <w:proofErr w:type="gramStart"/>
             <w:r>
               <w:rPr>
                 <w:rFonts w:ascii="Arial" w:hAnsi="Arial" w:cs="Arial"/>
@@ -3281,9 +3269,8 @@
                 <w:sz w:val="20"/>
                 <w:szCs w:val="20"/>
               </w:rPr>
-              <w:t>aster</w:t>
-            </w:r>
-            <w:proofErr w:type="gramEnd"/>
+              <w:t>aster.</w:t>
+            </w:r>
             <w:r>
               <w:rPr>
                 <w:rFonts w:ascii="Arial" w:hAnsi="Arial" w:cs="Arial"/>
@@ -3291,7 +3278,7 @@
                 <w:sz w:val="20"/>
                 <w:szCs w:val="20"/>
               </w:rPr>
-              <w:t>.</w:t>
+              <w:t xml:space="preserve"> Diseño de imagen del sitio web.</w:t>
             </w:r>
             <w:r>
               <w:rPr>
@@ -3300,7 +3287,7 @@
                 <w:sz w:val="20"/>
                 <w:szCs w:val="20"/>
               </w:rPr>
-              <w:t xml:space="preserve"> Diseño de imagen del sitio web.</w:t>
+              <w:br/>
             </w:r>
             <w:r>
               <w:rPr>
@@ -3309,8 +3296,9 @@
                 <w:sz w:val="20"/>
                 <w:szCs w:val="20"/>
               </w:rPr>
-              <w:br/>
-            </w:r>
+              <w:t>Back-</w:t>
+            </w:r>
+            <w:proofErr w:type="spellStart"/>
             <w:r>
               <w:rPr>
                 <w:rFonts w:ascii="Arial" w:hAnsi="Arial" w:cs="Arial"/>
@@ -3318,9 +3306,9 @@
                 <w:sz w:val="20"/>
                 <w:szCs w:val="20"/>
               </w:rPr>
-              <w:t>Back-</w:t>
-            </w:r>
-            <w:proofErr w:type="spellStart"/>
+              <w:t>End</w:t>
+            </w:r>
+            <w:proofErr w:type="spellEnd"/>
             <w:r>
               <w:rPr>
                 <w:rFonts w:ascii="Arial" w:hAnsi="Arial" w:cs="Arial"/>
@@ -3328,9 +3316,9 @@
                 <w:sz w:val="20"/>
                 <w:szCs w:val="20"/>
               </w:rPr>
-              <w:t>End</w:t>
-            </w:r>
-            <w:proofErr w:type="spellEnd"/>
+              <w:t xml:space="preserve"> </w:t>
+            </w:r>
+            <w:proofErr w:type="spellStart"/>
             <w:r>
               <w:rPr>
                 <w:rFonts w:ascii="Arial" w:hAnsi="Arial" w:cs="Arial"/>
@@ -3338,9 +3326,9 @@
                 <w:sz w:val="20"/>
                 <w:szCs w:val="20"/>
               </w:rPr>
-              <w:t xml:space="preserve"> </w:t>
-            </w:r>
-            <w:proofErr w:type="spellStart"/>
+              <w:t>Developer</w:t>
+            </w:r>
+            <w:proofErr w:type="spellEnd"/>
             <w:r>
               <w:rPr>
                 <w:rFonts w:ascii="Arial" w:hAnsi="Arial" w:cs="Arial"/>
@@ -3348,35 +3336,7 @@
                 <w:sz w:val="20"/>
                 <w:szCs w:val="20"/>
               </w:rPr>
-              <w:t>Developer</w:t>
-            </w:r>
-            <w:proofErr w:type="spellEnd"/>
-            <w:r>
-              <w:rPr>
-                <w:rFonts w:ascii="Arial" w:hAnsi="Arial" w:cs="Arial"/>
-                <w:color w:val="000000"/>
-                <w:sz w:val="20"/>
-                <w:szCs w:val="20"/>
-              </w:rPr>
-              <w:t xml:space="preserve"> y encargad</w:t>
-            </w:r>
-            <w:r>
-              <w:rPr>
-                <w:rFonts w:ascii="Arial" w:hAnsi="Arial" w:cs="Arial"/>
-                <w:color w:val="000000"/>
-                <w:sz w:val="20"/>
-                <w:szCs w:val="20"/>
-              </w:rPr>
-              <w:t>a</w:t>
-            </w:r>
-            <w:r>
-              <w:rPr>
-                <w:rFonts w:ascii="Arial" w:hAnsi="Arial" w:cs="Arial"/>
-                <w:color w:val="000000"/>
-                <w:sz w:val="20"/>
-                <w:szCs w:val="20"/>
-              </w:rPr>
-              <w:t xml:space="preserve"> de Base de Datos</w:t>
+              <w:t xml:space="preserve"> y encargada de Base de Datos</w:t>
             </w:r>
             <w:r>
               <w:rPr>
@@ -4675,34 +4635,7 @@
                 <w:sz w:val="20"/>
                 <w:szCs w:val="20"/>
               </w:rPr>
-              <w:t xml:space="preserve"> y encargado de Base de Datos. </w:t>
-            </w:r>
-            <w:r>
-              <w:rPr>
-                <w:rFonts w:ascii="Arial" w:hAnsi="Arial" w:cs="Arial"/>
-                <w:color w:val="000000"/>
-                <w:sz w:val="20"/>
-                <w:szCs w:val="20"/>
-              </w:rPr>
-              <w:t>Encargad</w:t>
-            </w:r>
-            <w:r>
-              <w:rPr>
-                <w:rFonts w:ascii="Arial" w:hAnsi="Arial" w:cs="Arial"/>
-                <w:color w:val="000000"/>
-                <w:sz w:val="20"/>
-                <w:szCs w:val="20"/>
-              </w:rPr>
-              <w:t>o</w:t>
-            </w:r>
-            <w:r>
-              <w:rPr>
-                <w:rFonts w:ascii="Arial" w:hAnsi="Arial" w:cs="Arial"/>
-                <w:color w:val="000000"/>
-                <w:sz w:val="20"/>
-                <w:szCs w:val="20"/>
-              </w:rPr>
-              <w:t xml:space="preserve"> de gestionar, recabar y documentar requerimientos.</w:t>
+              <w:t xml:space="preserve"> y encargado de Base de Datos. Encargado de gestionar, recabar y documentar requerimientos.</w:t>
             </w:r>
           </w:p>
         </w:tc>
@@ -5552,8 +5485,9 @@
                 <w:sz w:val="20"/>
                 <w:szCs w:val="20"/>
               </w:rPr>
-              <w:t>Front</w:t>
-            </w:r>
+              <w:t>Front-</w:t>
+            </w:r>
+            <w:proofErr w:type="spellStart"/>
             <w:r>
               <w:rPr>
                 <w:rFonts w:ascii="Arial" w:hAnsi="Arial" w:cs="Arial"/>
@@ -5561,9 +5495,9 @@
                 <w:sz w:val="20"/>
                 <w:szCs w:val="20"/>
               </w:rPr>
-              <w:t>-</w:t>
-            </w:r>
-            <w:proofErr w:type="spellStart"/>
+              <w:t>End</w:t>
+            </w:r>
+            <w:proofErr w:type="spellEnd"/>
             <w:r>
               <w:rPr>
                 <w:rFonts w:ascii="Arial" w:hAnsi="Arial" w:cs="Arial"/>
@@ -5571,9 +5505,9 @@
                 <w:sz w:val="20"/>
                 <w:szCs w:val="20"/>
               </w:rPr>
-              <w:t>End</w:t>
-            </w:r>
-            <w:proofErr w:type="spellEnd"/>
+              <w:t xml:space="preserve"> </w:t>
+            </w:r>
+            <w:proofErr w:type="spellStart"/>
             <w:r>
               <w:rPr>
                 <w:rFonts w:ascii="Arial" w:hAnsi="Arial" w:cs="Arial"/>
@@ -5581,9 +5515,9 @@
                 <w:sz w:val="20"/>
                 <w:szCs w:val="20"/>
               </w:rPr>
-              <w:t xml:space="preserve"> </w:t>
-            </w:r>
-            <w:proofErr w:type="spellStart"/>
+              <w:t>Developer</w:t>
+            </w:r>
+            <w:proofErr w:type="spellEnd"/>
             <w:r>
               <w:rPr>
                 <w:rFonts w:ascii="Arial" w:hAnsi="Arial" w:cs="Arial"/>
@@ -5591,53 +5525,7 @@
                 <w:sz w:val="20"/>
                 <w:szCs w:val="20"/>
               </w:rPr>
-              <w:t>Developer</w:t>
-            </w:r>
-            <w:proofErr w:type="spellEnd"/>
-            <w:r>
-              <w:rPr>
-                <w:rFonts w:ascii="Arial" w:hAnsi="Arial" w:cs="Arial"/>
-                <w:color w:val="000000"/>
-                <w:sz w:val="20"/>
-                <w:szCs w:val="20"/>
-              </w:rPr>
-              <w:t xml:space="preserve"> y encargad</w:t>
-            </w:r>
-            <w:r>
-              <w:rPr>
-                <w:rFonts w:ascii="Arial" w:hAnsi="Arial" w:cs="Arial"/>
-                <w:color w:val="000000"/>
-                <w:sz w:val="20"/>
-                <w:szCs w:val="20"/>
-              </w:rPr>
-              <w:t>a</w:t>
-            </w:r>
-            <w:r>
-              <w:rPr>
-                <w:rFonts w:ascii="Arial" w:hAnsi="Arial" w:cs="Arial"/>
-                <w:color w:val="000000"/>
-                <w:sz w:val="20"/>
-                <w:szCs w:val="20"/>
-              </w:rPr>
-              <w:t xml:space="preserve"> de Base de Datos. Encargad</w:t>
-            </w:r>
-            <w:r>
-              <w:rPr>
-                <w:rFonts w:ascii="Arial" w:hAnsi="Arial" w:cs="Arial"/>
-                <w:color w:val="000000"/>
-                <w:sz w:val="20"/>
-                <w:szCs w:val="20"/>
-              </w:rPr>
-              <w:t>a</w:t>
-            </w:r>
-            <w:r>
-              <w:rPr>
-                <w:rFonts w:ascii="Arial" w:hAnsi="Arial" w:cs="Arial"/>
-                <w:color w:val="000000"/>
-                <w:sz w:val="20"/>
-                <w:szCs w:val="20"/>
-              </w:rPr>
-              <w:t xml:space="preserve"> de gestionar, recabar y documentar requerimientos.</w:t>
+              <w:t xml:space="preserve"> y encargada de Base de Datos. Encargada de gestionar, recabar y documentar requerimientos.</w:t>
             </w:r>
           </w:p>
         </w:tc>
@@ -5722,16 +5610,7 @@
                 <w:sz w:val="20"/>
                 <w:szCs w:val="20"/>
               </w:rPr>
-              <w:t>Técnic</w:t>
-            </w:r>
-            <w:r>
-              <w:rPr>
-                <w:rFonts w:ascii="Arial" w:hAnsi="Arial" w:cs="Arial"/>
-                <w:color w:val="000000"/>
-                <w:sz w:val="20"/>
-                <w:szCs w:val="20"/>
-              </w:rPr>
-              <w:t>a</w:t>
+              <w:t>Técnica</w:t>
             </w:r>
           </w:p>
         </w:tc>
@@ -7104,6 +6983,26 @@
       <w:r>
         <w:t>Definiciones, acrónimos y abreviaturas</w:t>
       </w:r>
+    </w:p>
+    <w:p>
+      <w:pPr>
+        <w:spacing w:line="240" w:lineRule="auto"/>
+        <w:ind w:left="600"/>
+        <w:rPr>
+          <w:sz w:val="20"/>
+          <w:szCs w:val="20"/>
+        </w:rPr>
+      </w:pPr>
+    </w:p>
+    <w:p>
+      <w:pPr>
+        <w:spacing w:line="240" w:lineRule="auto"/>
+        <w:ind w:left="600"/>
+        <w:rPr>
+          <w:sz w:val="20"/>
+          <w:szCs w:val="20"/>
+        </w:rPr>
+      </w:pPr>
     </w:p>
     <w:p>
       <w:pPr>
@@ -7259,7 +7158,6 @@
                 <w:sz w:val="20"/>
                 <w:szCs w:val="20"/>
               </w:rPr>
-              <w:lastRenderedPageBreak/>
               <w:t>Usuario</w:t>
             </w:r>
           </w:p>
@@ -8106,6 +8004,900 @@
           </w:p>
         </w:tc>
       </w:tr>
+      <w:tr>
+        <w:trPr>
+          <w:jc w:val="center"/>
+        </w:trPr>
+        <w:tc>
+          <w:tcPr>
+            <w:tcW w:w="1212" w:type="dxa"/>
+            <w:tcBorders>
+              <w:top w:val="single" w:sz="4" w:space="0" w:color="00000A"/>
+              <w:left w:val="single" w:sz="4" w:space="0" w:color="00000A"/>
+              <w:bottom w:val="single" w:sz="4" w:space="0" w:color="00000A"/>
+              <w:right w:val="single" w:sz="4" w:space="0" w:color="00000A"/>
+            </w:tcBorders>
+            <w:tcMar>
+              <w:top w:w="30" w:type="dxa"/>
+              <w:left w:w="30" w:type="dxa"/>
+              <w:bottom w:w="30" w:type="dxa"/>
+              <w:right w:w="30" w:type="dxa"/>
+            </w:tcMar>
+          </w:tcPr>
+          <w:p>
+            <w:pPr>
+              <w:tabs>
+                <w:tab w:val="left" w:pos="709"/>
+              </w:tabs>
+              <w:spacing w:line="240" w:lineRule="auto"/>
+              <w:jc w:val="center"/>
+              <w:rPr>
+                <w:b/>
+                <w:sz w:val="20"/>
+                <w:szCs w:val="20"/>
+              </w:rPr>
+            </w:pPr>
+            <w:r>
+              <w:rPr>
+                <w:b/>
+                <w:sz w:val="20"/>
+                <w:szCs w:val="20"/>
+              </w:rPr>
+              <w:t>Angular</w:t>
+            </w:r>
+          </w:p>
+        </w:tc>
+        <w:tc>
+          <w:tcPr>
+            <w:tcW w:w="5550" w:type="dxa"/>
+            <w:tcBorders>
+              <w:top w:val="single" w:sz="4" w:space="0" w:color="00000A"/>
+              <w:left w:val="single" w:sz="4" w:space="0" w:color="00000A"/>
+              <w:bottom w:val="single" w:sz="4" w:space="0" w:color="00000A"/>
+              <w:right w:val="single" w:sz="4" w:space="0" w:color="00000A"/>
+            </w:tcBorders>
+            <w:tcMar>
+              <w:top w:w="30" w:type="dxa"/>
+              <w:left w:w="30" w:type="dxa"/>
+              <w:bottom w:w="30" w:type="dxa"/>
+              <w:right w:w="30" w:type="dxa"/>
+            </w:tcMar>
+          </w:tcPr>
+          <w:p>
+            <w:pPr>
+              <w:tabs>
+                <w:tab w:val="left" w:pos="709"/>
+              </w:tabs>
+              <w:spacing w:line="240" w:lineRule="auto"/>
+              <w:jc w:val="both"/>
+              <w:rPr>
+                <w:sz w:val="20"/>
+                <w:szCs w:val="20"/>
+              </w:rPr>
+            </w:pPr>
+            <w:r>
+              <w:rPr>
+                <w:sz w:val="20"/>
+                <w:szCs w:val="20"/>
+              </w:rPr>
+              <w:t>F</w:t>
+            </w:r>
+            <w:r>
+              <w:rPr>
+                <w:sz w:val="20"/>
+                <w:szCs w:val="20"/>
+              </w:rPr>
+              <w:t xml:space="preserve">ramework </w:t>
+            </w:r>
+            <w:proofErr w:type="spellStart"/>
+            <w:r>
+              <w:rPr>
+                <w:sz w:val="20"/>
+                <w:szCs w:val="20"/>
+              </w:rPr>
+              <w:t>opensource</w:t>
+            </w:r>
+            <w:proofErr w:type="spellEnd"/>
+            <w:r>
+              <w:rPr>
+                <w:sz w:val="20"/>
+                <w:szCs w:val="20"/>
+              </w:rPr>
+              <w:t xml:space="preserve"> desarrollado por Google para facilitar la</w:t>
+            </w:r>
+            <w:r>
+              <w:rPr>
+                <w:sz w:val="20"/>
+                <w:szCs w:val="20"/>
+              </w:rPr>
+              <w:t xml:space="preserve"> </w:t>
+            </w:r>
+            <w:r>
+              <w:rPr>
+                <w:sz w:val="20"/>
+                <w:szCs w:val="20"/>
+              </w:rPr>
+              <w:t>creación y programación de aplicaciones web de una sola página, las webs SPA</w:t>
+            </w:r>
+            <w:r>
+              <w:rPr>
+                <w:sz w:val="20"/>
+                <w:szCs w:val="20"/>
+              </w:rPr>
+              <w:t xml:space="preserve"> </w:t>
+            </w:r>
+            <w:r>
+              <w:rPr>
+                <w:sz w:val="20"/>
+                <w:szCs w:val="20"/>
+              </w:rPr>
+              <w:t xml:space="preserve">(Single Page </w:t>
+            </w:r>
+            <w:proofErr w:type="spellStart"/>
+            <w:r>
+              <w:rPr>
+                <w:sz w:val="20"/>
+                <w:szCs w:val="20"/>
+              </w:rPr>
+              <w:t>Application</w:t>
+            </w:r>
+            <w:proofErr w:type="spellEnd"/>
+            <w:r>
+              <w:rPr>
+                <w:sz w:val="20"/>
+                <w:szCs w:val="20"/>
+              </w:rPr>
+              <w:t>).</w:t>
+            </w:r>
+          </w:p>
+        </w:tc>
+      </w:tr>
+      <w:tr>
+        <w:trPr>
+          <w:jc w:val="center"/>
+        </w:trPr>
+        <w:tc>
+          <w:tcPr>
+            <w:tcW w:w="1212" w:type="dxa"/>
+            <w:tcBorders>
+              <w:top w:val="single" w:sz="4" w:space="0" w:color="00000A"/>
+              <w:left w:val="single" w:sz="4" w:space="0" w:color="00000A"/>
+              <w:bottom w:val="single" w:sz="4" w:space="0" w:color="00000A"/>
+              <w:right w:val="single" w:sz="4" w:space="0" w:color="00000A"/>
+            </w:tcBorders>
+            <w:tcMar>
+              <w:top w:w="30" w:type="dxa"/>
+              <w:left w:w="30" w:type="dxa"/>
+              <w:bottom w:w="30" w:type="dxa"/>
+              <w:right w:w="30" w:type="dxa"/>
+            </w:tcMar>
+          </w:tcPr>
+          <w:p>
+            <w:pPr>
+              <w:tabs>
+                <w:tab w:val="left" w:pos="709"/>
+              </w:tabs>
+              <w:spacing w:line="240" w:lineRule="auto"/>
+              <w:jc w:val="center"/>
+              <w:rPr>
+                <w:b/>
+                <w:bCs/>
+                <w:sz w:val="20"/>
+                <w:szCs w:val="20"/>
+              </w:rPr>
+            </w:pPr>
+            <w:proofErr w:type="spellStart"/>
+            <w:r>
+              <w:rPr>
+                <w:b/>
+                <w:bCs/>
+                <w:sz w:val="20"/>
+                <w:szCs w:val="20"/>
+              </w:rPr>
+              <w:t>Typescript</w:t>
+            </w:r>
+            <w:proofErr w:type="spellEnd"/>
+          </w:p>
+        </w:tc>
+        <w:tc>
+          <w:tcPr>
+            <w:tcW w:w="5550" w:type="dxa"/>
+            <w:tcBorders>
+              <w:top w:val="single" w:sz="4" w:space="0" w:color="00000A"/>
+              <w:left w:val="single" w:sz="4" w:space="0" w:color="00000A"/>
+              <w:bottom w:val="single" w:sz="4" w:space="0" w:color="00000A"/>
+              <w:right w:val="single" w:sz="4" w:space="0" w:color="00000A"/>
+            </w:tcBorders>
+            <w:tcMar>
+              <w:top w:w="30" w:type="dxa"/>
+              <w:left w:w="30" w:type="dxa"/>
+              <w:bottom w:w="30" w:type="dxa"/>
+              <w:right w:w="30" w:type="dxa"/>
+            </w:tcMar>
+          </w:tcPr>
+          <w:p>
+            <w:pPr>
+              <w:tabs>
+                <w:tab w:val="left" w:pos="709"/>
+              </w:tabs>
+              <w:spacing w:line="240" w:lineRule="auto"/>
+              <w:jc w:val="both"/>
+              <w:rPr>
+                <w:sz w:val="20"/>
+                <w:szCs w:val="20"/>
+              </w:rPr>
+            </w:pPr>
+            <w:r>
+              <w:rPr>
+                <w:sz w:val="20"/>
+                <w:szCs w:val="20"/>
+              </w:rPr>
+              <w:t>El lenguaje principal de programación de Angular</w:t>
+            </w:r>
+            <w:r>
+              <w:rPr>
+                <w:sz w:val="20"/>
+                <w:szCs w:val="20"/>
+              </w:rPr>
+              <w:t>. E</w:t>
+            </w:r>
+            <w:r>
+              <w:rPr>
+                <w:rFonts w:hint="cs"/>
+                <w:sz w:val="20"/>
+                <w:szCs w:val="20"/>
+              </w:rPr>
+              <w:t>s un superconjunto de JavaScript desarrollado por Microsoft</w:t>
+            </w:r>
+            <w:r>
+              <w:rPr>
+                <w:sz w:val="20"/>
+                <w:szCs w:val="20"/>
+              </w:rPr>
+              <w:t>.</w:t>
+            </w:r>
+          </w:p>
+          <w:p>
+            <w:pPr>
+              <w:tabs>
+                <w:tab w:val="left" w:pos="709"/>
+              </w:tabs>
+              <w:spacing w:line="240" w:lineRule="auto"/>
+              <w:jc w:val="both"/>
+              <w:rPr>
+                <w:sz w:val="20"/>
+                <w:szCs w:val="20"/>
+              </w:rPr>
+            </w:pPr>
+            <w:r>
+              <w:rPr>
+                <w:rFonts w:hint="cs"/>
+                <w:sz w:val="20"/>
+                <w:szCs w:val="20"/>
+              </w:rPr>
+              <w:t xml:space="preserve">Utiliza el compilador </w:t>
+            </w:r>
+            <w:proofErr w:type="spellStart"/>
+            <w:r>
+              <w:rPr>
+                <w:rFonts w:hint="cs"/>
+                <w:sz w:val="20"/>
+                <w:szCs w:val="20"/>
+              </w:rPr>
+              <w:t>TypeScript</w:t>
+            </w:r>
+            <w:proofErr w:type="spellEnd"/>
+            <w:r>
+              <w:rPr>
+                <w:rFonts w:hint="cs"/>
+                <w:sz w:val="20"/>
+                <w:szCs w:val="20"/>
+              </w:rPr>
+              <w:t xml:space="preserve"> para convertir el archivo </w:t>
+            </w:r>
+            <w:proofErr w:type="spellStart"/>
+            <w:r>
+              <w:rPr>
+                <w:rFonts w:hint="cs"/>
+                <w:sz w:val="20"/>
+                <w:szCs w:val="20"/>
+              </w:rPr>
+              <w:t>TypeScript</w:t>
+            </w:r>
+            <w:proofErr w:type="spellEnd"/>
+            <w:r>
+              <w:rPr>
+                <w:rFonts w:hint="cs"/>
+                <w:sz w:val="20"/>
+                <w:szCs w:val="20"/>
+              </w:rPr>
+              <w:t xml:space="preserve"> (</w:t>
+            </w:r>
+            <w:proofErr w:type="spellStart"/>
+            <w:r>
+              <w:rPr>
+                <w:rFonts w:hint="cs"/>
+                <w:sz w:val="20"/>
+                <w:szCs w:val="20"/>
+              </w:rPr>
+              <w:t>ts</w:t>
+            </w:r>
+            <w:proofErr w:type="spellEnd"/>
+            <w:r>
+              <w:rPr>
+                <w:rFonts w:hint="cs"/>
+                <w:sz w:val="20"/>
+                <w:szCs w:val="20"/>
+              </w:rPr>
+              <w:t>) en un archivo JavaScript (</w:t>
+            </w:r>
+            <w:proofErr w:type="spellStart"/>
+            <w:r>
+              <w:rPr>
+                <w:rFonts w:hint="cs"/>
+                <w:sz w:val="20"/>
+                <w:szCs w:val="20"/>
+              </w:rPr>
+              <w:t>js</w:t>
+            </w:r>
+            <w:proofErr w:type="spellEnd"/>
+            <w:r>
+              <w:rPr>
+                <w:rFonts w:hint="cs"/>
+                <w:sz w:val="20"/>
+                <w:szCs w:val="20"/>
+              </w:rPr>
+              <w:t>)</w:t>
+            </w:r>
+          </w:p>
+        </w:tc>
+      </w:tr>
+      <w:tr>
+        <w:trPr>
+          <w:jc w:val="center"/>
+        </w:trPr>
+        <w:tc>
+          <w:tcPr>
+            <w:tcW w:w="1212" w:type="dxa"/>
+            <w:tcBorders>
+              <w:top w:val="single" w:sz="4" w:space="0" w:color="00000A"/>
+              <w:left w:val="single" w:sz="4" w:space="0" w:color="00000A"/>
+              <w:bottom w:val="single" w:sz="4" w:space="0" w:color="00000A"/>
+              <w:right w:val="single" w:sz="4" w:space="0" w:color="00000A"/>
+            </w:tcBorders>
+            <w:tcMar>
+              <w:top w:w="30" w:type="dxa"/>
+              <w:left w:w="30" w:type="dxa"/>
+              <w:bottom w:w="30" w:type="dxa"/>
+              <w:right w:w="30" w:type="dxa"/>
+            </w:tcMar>
+          </w:tcPr>
+          <w:p>
+            <w:pPr>
+              <w:tabs>
+                <w:tab w:val="left" w:pos="709"/>
+              </w:tabs>
+              <w:spacing w:line="240" w:lineRule="auto"/>
+              <w:jc w:val="center"/>
+              <w:rPr>
+                <w:b/>
+                <w:sz w:val="20"/>
+                <w:szCs w:val="20"/>
+              </w:rPr>
+            </w:pPr>
+            <w:proofErr w:type="spellStart"/>
+            <w:r>
+              <w:rPr>
+                <w:b/>
+                <w:sz w:val="20"/>
+                <w:szCs w:val="20"/>
+              </w:rPr>
+              <w:t>Boostrap</w:t>
+            </w:r>
+            <w:proofErr w:type="spellEnd"/>
+            <w:r>
+              <w:rPr>
+                <w:b/>
+                <w:sz w:val="20"/>
+                <w:szCs w:val="20"/>
+              </w:rPr>
+              <w:t xml:space="preserve"> 5</w:t>
+            </w:r>
+          </w:p>
+        </w:tc>
+        <w:tc>
+          <w:tcPr>
+            <w:tcW w:w="5550" w:type="dxa"/>
+            <w:tcBorders>
+              <w:top w:val="single" w:sz="4" w:space="0" w:color="00000A"/>
+              <w:left w:val="single" w:sz="4" w:space="0" w:color="00000A"/>
+              <w:bottom w:val="single" w:sz="4" w:space="0" w:color="00000A"/>
+              <w:right w:val="single" w:sz="4" w:space="0" w:color="00000A"/>
+            </w:tcBorders>
+            <w:tcMar>
+              <w:top w:w="30" w:type="dxa"/>
+              <w:left w:w="30" w:type="dxa"/>
+              <w:bottom w:w="30" w:type="dxa"/>
+              <w:right w:w="30" w:type="dxa"/>
+            </w:tcMar>
+          </w:tcPr>
+          <w:p>
+            <w:pPr>
+              <w:tabs>
+                <w:tab w:val="left" w:pos="709"/>
+              </w:tabs>
+              <w:spacing w:line="240" w:lineRule="auto"/>
+              <w:jc w:val="both"/>
+              <w:rPr>
+                <w:sz w:val="20"/>
+                <w:szCs w:val="20"/>
+              </w:rPr>
+            </w:pPr>
+            <w:r>
+              <w:rPr>
+                <w:sz w:val="20"/>
+                <w:szCs w:val="20"/>
+              </w:rPr>
+              <w:t xml:space="preserve">Versión 5 de uno de los </w:t>
+            </w:r>
+            <w:proofErr w:type="spellStart"/>
+            <w:r>
+              <w:rPr>
+                <w:sz w:val="20"/>
+                <w:szCs w:val="20"/>
+              </w:rPr>
+              <w:t>framework</w:t>
+            </w:r>
+            <w:proofErr w:type="spellEnd"/>
+            <w:r>
+              <w:rPr>
+                <w:sz w:val="20"/>
+                <w:szCs w:val="20"/>
+              </w:rPr>
+              <w:t xml:space="preserve"> (Open </w:t>
+            </w:r>
+            <w:proofErr w:type="spellStart"/>
+            <w:r>
+              <w:rPr>
+                <w:sz w:val="20"/>
+                <w:szCs w:val="20"/>
+              </w:rPr>
+              <w:t>Source</w:t>
+            </w:r>
+            <w:proofErr w:type="spellEnd"/>
+            <w:r>
+              <w:rPr>
+                <w:sz w:val="20"/>
+                <w:szCs w:val="20"/>
+              </w:rPr>
+              <w:t>)</w:t>
+            </w:r>
+            <w:r>
+              <w:rPr>
+                <w:sz w:val="20"/>
+                <w:szCs w:val="20"/>
+              </w:rPr>
+              <w:t xml:space="preserve"> más</w:t>
+            </w:r>
+            <w:r>
+              <w:rPr>
+                <w:sz w:val="20"/>
+                <w:szCs w:val="20"/>
+              </w:rPr>
+              <w:t xml:space="preserve"> </w:t>
+            </w:r>
+            <w:r>
+              <w:rPr>
+                <w:sz w:val="20"/>
+                <w:szCs w:val="20"/>
+              </w:rPr>
+              <w:t>conocid</w:t>
+            </w:r>
+            <w:r>
+              <w:rPr>
+                <w:sz w:val="20"/>
+                <w:szCs w:val="20"/>
+              </w:rPr>
+              <w:t>o</w:t>
+            </w:r>
+            <w:r>
+              <w:rPr>
+                <w:sz w:val="20"/>
+                <w:szCs w:val="20"/>
+              </w:rPr>
+              <w:t>s</w:t>
+            </w:r>
+            <w:r>
+              <w:rPr>
+                <w:sz w:val="20"/>
+                <w:szCs w:val="20"/>
+              </w:rPr>
+              <w:t xml:space="preserve"> utilizados</w:t>
+            </w:r>
+            <w:r>
+              <w:rPr>
+                <w:sz w:val="20"/>
+                <w:szCs w:val="20"/>
+              </w:rPr>
+              <w:t xml:space="preserve"> </w:t>
+            </w:r>
+            <w:r>
+              <w:rPr>
+                <w:sz w:val="20"/>
+                <w:szCs w:val="20"/>
+              </w:rPr>
+              <w:t xml:space="preserve">para </w:t>
+            </w:r>
+            <w:r>
+              <w:rPr>
+                <w:sz w:val="20"/>
+                <w:szCs w:val="20"/>
+              </w:rPr>
+              <w:t xml:space="preserve">construir aplicaciones web adaptables </w:t>
+            </w:r>
+            <w:r>
+              <w:rPr>
+                <w:sz w:val="20"/>
+                <w:szCs w:val="20"/>
+              </w:rPr>
+              <w:t>con facilidad</w:t>
+            </w:r>
+          </w:p>
+        </w:tc>
+      </w:tr>
+      <w:tr>
+        <w:trPr>
+          <w:jc w:val="center"/>
+        </w:trPr>
+        <w:tc>
+          <w:tcPr>
+            <w:tcW w:w="1212" w:type="dxa"/>
+            <w:tcBorders>
+              <w:top w:val="single" w:sz="4" w:space="0" w:color="00000A"/>
+              <w:left w:val="single" w:sz="4" w:space="0" w:color="00000A"/>
+              <w:bottom w:val="single" w:sz="4" w:space="0" w:color="00000A"/>
+              <w:right w:val="single" w:sz="4" w:space="0" w:color="00000A"/>
+            </w:tcBorders>
+            <w:tcMar>
+              <w:top w:w="30" w:type="dxa"/>
+              <w:left w:w="30" w:type="dxa"/>
+              <w:bottom w:w="30" w:type="dxa"/>
+              <w:right w:w="30" w:type="dxa"/>
+            </w:tcMar>
+          </w:tcPr>
+          <w:p>
+            <w:pPr>
+              <w:tabs>
+                <w:tab w:val="left" w:pos="709"/>
+              </w:tabs>
+              <w:spacing w:line="240" w:lineRule="auto"/>
+              <w:jc w:val="center"/>
+              <w:rPr>
+                <w:b/>
+                <w:sz w:val="20"/>
+                <w:szCs w:val="20"/>
+              </w:rPr>
+            </w:pPr>
+            <w:r>
+              <w:rPr>
+                <w:b/>
+                <w:sz w:val="20"/>
+                <w:szCs w:val="20"/>
+              </w:rPr>
+              <w:t>Node.js</w:t>
+            </w:r>
+          </w:p>
+        </w:tc>
+        <w:tc>
+          <w:tcPr>
+            <w:tcW w:w="5550" w:type="dxa"/>
+            <w:tcBorders>
+              <w:top w:val="single" w:sz="4" w:space="0" w:color="00000A"/>
+              <w:left w:val="single" w:sz="4" w:space="0" w:color="00000A"/>
+              <w:bottom w:val="single" w:sz="4" w:space="0" w:color="00000A"/>
+              <w:right w:val="single" w:sz="4" w:space="0" w:color="00000A"/>
+            </w:tcBorders>
+            <w:tcMar>
+              <w:top w:w="30" w:type="dxa"/>
+              <w:left w:w="30" w:type="dxa"/>
+              <w:bottom w:w="30" w:type="dxa"/>
+              <w:right w:w="30" w:type="dxa"/>
+            </w:tcMar>
+          </w:tcPr>
+          <w:p>
+            <w:pPr>
+              <w:tabs>
+                <w:tab w:val="left" w:pos="709"/>
+              </w:tabs>
+              <w:spacing w:line="240" w:lineRule="auto"/>
+              <w:jc w:val="both"/>
+              <w:rPr>
+                <w:sz w:val="20"/>
+                <w:szCs w:val="20"/>
+              </w:rPr>
+            </w:pPr>
+            <w:r>
+              <w:rPr>
+                <w:sz w:val="20"/>
+                <w:szCs w:val="20"/>
+              </w:rPr>
+              <w:t>Es un</w:t>
+            </w:r>
+            <w:r>
+              <w:rPr>
+                <w:sz w:val="20"/>
+                <w:szCs w:val="20"/>
+              </w:rPr>
+              <w:t xml:space="preserve"> entorno en tiempo de ejecución multiplataforma, de código abierto, para la capa del servidor basado en el lenguaje de programación JavaScript</w:t>
+            </w:r>
+          </w:p>
+        </w:tc>
+      </w:tr>
+      <w:tr>
+        <w:trPr>
+          <w:jc w:val="center"/>
+        </w:trPr>
+        <w:tc>
+          <w:tcPr>
+            <w:tcW w:w="1212" w:type="dxa"/>
+            <w:tcBorders>
+              <w:top w:val="single" w:sz="4" w:space="0" w:color="00000A"/>
+              <w:left w:val="single" w:sz="4" w:space="0" w:color="00000A"/>
+              <w:bottom w:val="single" w:sz="4" w:space="0" w:color="00000A"/>
+              <w:right w:val="single" w:sz="4" w:space="0" w:color="00000A"/>
+            </w:tcBorders>
+            <w:tcMar>
+              <w:top w:w="30" w:type="dxa"/>
+              <w:left w:w="30" w:type="dxa"/>
+              <w:bottom w:w="30" w:type="dxa"/>
+              <w:right w:w="30" w:type="dxa"/>
+            </w:tcMar>
+          </w:tcPr>
+          <w:p>
+            <w:pPr>
+              <w:tabs>
+                <w:tab w:val="left" w:pos="709"/>
+              </w:tabs>
+              <w:spacing w:line="240" w:lineRule="auto"/>
+              <w:jc w:val="center"/>
+              <w:rPr>
+                <w:b/>
+                <w:sz w:val="20"/>
+                <w:szCs w:val="20"/>
+              </w:rPr>
+            </w:pPr>
+            <w:r>
+              <w:rPr>
+                <w:b/>
+                <w:sz w:val="20"/>
+                <w:szCs w:val="20"/>
+              </w:rPr>
+              <w:t>NPM</w:t>
+            </w:r>
+          </w:p>
+        </w:tc>
+        <w:tc>
+          <w:tcPr>
+            <w:tcW w:w="5550" w:type="dxa"/>
+            <w:tcBorders>
+              <w:top w:val="single" w:sz="4" w:space="0" w:color="00000A"/>
+              <w:left w:val="single" w:sz="4" w:space="0" w:color="00000A"/>
+              <w:bottom w:val="single" w:sz="4" w:space="0" w:color="00000A"/>
+              <w:right w:val="single" w:sz="4" w:space="0" w:color="00000A"/>
+            </w:tcBorders>
+            <w:tcMar>
+              <w:top w:w="30" w:type="dxa"/>
+              <w:left w:w="30" w:type="dxa"/>
+              <w:bottom w:w="30" w:type="dxa"/>
+              <w:right w:w="30" w:type="dxa"/>
+            </w:tcMar>
+          </w:tcPr>
+          <w:p>
+            <w:pPr>
+              <w:tabs>
+                <w:tab w:val="left" w:pos="709"/>
+              </w:tabs>
+              <w:spacing w:line="240" w:lineRule="auto"/>
+              <w:jc w:val="both"/>
+              <w:rPr>
+                <w:sz w:val="20"/>
+                <w:szCs w:val="20"/>
+              </w:rPr>
+            </w:pPr>
+            <w:r>
+              <w:rPr>
+                <w:sz w:val="20"/>
+                <w:szCs w:val="20"/>
+              </w:rPr>
+              <w:t xml:space="preserve"> "</w:t>
+            </w:r>
+            <w:proofErr w:type="spellStart"/>
+            <w:r>
+              <w:rPr>
+                <w:sz w:val="20"/>
+                <w:szCs w:val="20"/>
+              </w:rPr>
+              <w:t>Node</w:t>
+            </w:r>
+            <w:proofErr w:type="spellEnd"/>
+            <w:r>
+              <w:rPr>
+                <w:sz w:val="20"/>
+                <w:szCs w:val="20"/>
+              </w:rPr>
+              <w:t xml:space="preserve"> </w:t>
+            </w:r>
+            <w:proofErr w:type="spellStart"/>
+            <w:r>
+              <w:rPr>
+                <w:sz w:val="20"/>
+                <w:szCs w:val="20"/>
+              </w:rPr>
+              <w:t>Package</w:t>
+            </w:r>
+            <w:proofErr w:type="spellEnd"/>
+            <w:r>
+              <w:rPr>
+                <w:sz w:val="20"/>
+                <w:szCs w:val="20"/>
+              </w:rPr>
+              <w:t xml:space="preserve"> Manager" – es el administrador de paquetes predeterminado para el tiempo de ejecución de </w:t>
+            </w:r>
+            <w:r>
+              <w:rPr>
+                <w:b/>
+                <w:bCs/>
+                <w:sz w:val="20"/>
+                <w:szCs w:val="20"/>
+              </w:rPr>
+              <w:t>JavaScript</w:t>
+            </w:r>
+            <w:r>
+              <w:rPr>
+                <w:sz w:val="20"/>
+                <w:szCs w:val="20"/>
+              </w:rPr>
+              <w:t> </w:t>
+            </w:r>
+            <w:r>
+              <w:rPr>
+                <w:b/>
+                <w:bCs/>
+                <w:sz w:val="20"/>
+                <w:szCs w:val="20"/>
+              </w:rPr>
+              <w:t>Node</w:t>
+            </w:r>
+            <w:r>
+              <w:rPr>
+                <w:sz w:val="20"/>
+                <w:szCs w:val="20"/>
+              </w:rPr>
+              <w:t>.</w:t>
+            </w:r>
+            <w:r>
+              <w:rPr>
+                <w:b/>
+                <w:bCs/>
+                <w:sz w:val="20"/>
+                <w:szCs w:val="20"/>
+              </w:rPr>
+              <w:t>js</w:t>
+            </w:r>
+            <w:r>
+              <w:rPr>
+                <w:sz w:val="20"/>
+                <w:szCs w:val="20"/>
+              </w:rPr>
+              <w:t>.</w:t>
+            </w:r>
+          </w:p>
+        </w:tc>
+      </w:tr>
+      <w:tr>
+        <w:trPr>
+          <w:jc w:val="center"/>
+        </w:trPr>
+        <w:tc>
+          <w:tcPr>
+            <w:tcW w:w="1212" w:type="dxa"/>
+            <w:tcBorders>
+              <w:top w:val="single" w:sz="4" w:space="0" w:color="00000A"/>
+              <w:left w:val="single" w:sz="4" w:space="0" w:color="00000A"/>
+              <w:bottom w:val="single" w:sz="4" w:space="0" w:color="00000A"/>
+              <w:right w:val="single" w:sz="4" w:space="0" w:color="00000A"/>
+            </w:tcBorders>
+            <w:tcMar>
+              <w:top w:w="30" w:type="dxa"/>
+              <w:left w:w="30" w:type="dxa"/>
+              <w:bottom w:w="30" w:type="dxa"/>
+              <w:right w:w="30" w:type="dxa"/>
+            </w:tcMar>
+          </w:tcPr>
+          <w:p>
+            <w:pPr>
+              <w:tabs>
+                <w:tab w:val="left" w:pos="709"/>
+              </w:tabs>
+              <w:spacing w:line="240" w:lineRule="auto"/>
+              <w:jc w:val="center"/>
+              <w:rPr>
+                <w:b/>
+                <w:sz w:val="20"/>
+                <w:szCs w:val="20"/>
+              </w:rPr>
+            </w:pPr>
+            <w:r>
+              <w:rPr>
+                <w:b/>
+                <w:sz w:val="20"/>
+                <w:szCs w:val="20"/>
+              </w:rPr>
+              <w:t>Django</w:t>
+            </w:r>
+          </w:p>
+        </w:tc>
+        <w:tc>
+          <w:tcPr>
+            <w:tcW w:w="5550" w:type="dxa"/>
+            <w:tcBorders>
+              <w:top w:val="single" w:sz="4" w:space="0" w:color="00000A"/>
+              <w:left w:val="single" w:sz="4" w:space="0" w:color="00000A"/>
+              <w:bottom w:val="single" w:sz="4" w:space="0" w:color="00000A"/>
+              <w:right w:val="single" w:sz="4" w:space="0" w:color="00000A"/>
+            </w:tcBorders>
+            <w:tcMar>
+              <w:top w:w="30" w:type="dxa"/>
+              <w:left w:w="30" w:type="dxa"/>
+              <w:bottom w:w="30" w:type="dxa"/>
+              <w:right w:w="30" w:type="dxa"/>
+            </w:tcMar>
+          </w:tcPr>
+          <w:p>
+            <w:pPr>
+              <w:tabs>
+                <w:tab w:val="left" w:pos="709"/>
+              </w:tabs>
+              <w:spacing w:line="240" w:lineRule="auto"/>
+              <w:jc w:val="both"/>
+              <w:rPr>
+                <w:sz w:val="20"/>
+                <w:szCs w:val="20"/>
+              </w:rPr>
+            </w:pPr>
+            <w:r>
+              <w:rPr>
+                <w:sz w:val="20"/>
+                <w:szCs w:val="20"/>
+              </w:rPr>
+              <w:t>E</w:t>
+            </w:r>
+            <w:r>
+              <w:rPr>
+                <w:sz w:val="20"/>
+                <w:szCs w:val="20"/>
+              </w:rPr>
+              <w:t xml:space="preserve">s un </w:t>
+            </w:r>
+            <w:proofErr w:type="spellStart"/>
+            <w:r>
+              <w:rPr>
+                <w:sz w:val="20"/>
+                <w:szCs w:val="20"/>
+              </w:rPr>
+              <w:t>framework</w:t>
+            </w:r>
+            <w:proofErr w:type="spellEnd"/>
+            <w:r>
+              <w:rPr>
+                <w:sz w:val="20"/>
+                <w:szCs w:val="20"/>
+              </w:rPr>
+              <w:t xml:space="preserve"> de desarrollo web de código abierto, escrito en Python, que respeta el patrón de diseño conocido como modelo–vista–controlador.</w:t>
+            </w:r>
+          </w:p>
+        </w:tc>
+      </w:tr>
     </w:tbl>
     <w:p>
       <w:pPr>
@@ -8161,34 +8953,10 @@
         </w:rPr>
       </w:pPr>
       <w:bookmarkStart w:id="15" w:name="_4qndvrjswv1g" w:colFirst="0" w:colLast="0"/>
+      <w:bookmarkStart w:id="16" w:name="_24uba5dkqksy" w:colFirst="0" w:colLast="0"/>
+      <w:bookmarkStart w:id="17" w:name="_quw6ggr89sku" w:colFirst="0" w:colLast="0"/>
       <w:bookmarkEnd w:id="15"/>
-    </w:p>
-    <w:p>
-      <w:pPr>
-        <w:widowControl w:val="0"/>
-        <w:spacing w:line="240" w:lineRule="auto"/>
-        <w:ind w:left="600"/>
-        <w:rPr>
-          <w:i/>
-          <w:sz w:val="20"/>
-          <w:szCs w:val="20"/>
-        </w:rPr>
-      </w:pPr>
-      <w:bookmarkStart w:id="16" w:name="_24uba5dkqksy" w:colFirst="0" w:colLast="0"/>
       <w:bookmarkEnd w:id="16"/>
-    </w:p>
-    <w:p>
-      <w:pPr>
-        <w:widowControl w:val="0"/>
-        <w:spacing w:line="240" w:lineRule="auto"/>
-        <w:ind w:left="600"/>
-        <w:rPr>
-          <w:i/>
-          <w:sz w:val="20"/>
-          <w:szCs w:val="20"/>
-        </w:rPr>
-      </w:pPr>
-      <w:bookmarkStart w:id="17" w:name="_quw6ggr89sku" w:colFirst="0" w:colLast="0"/>
       <w:bookmarkEnd w:id="17"/>
     </w:p>
     <w:p>
@@ -8520,6 +9288,54 @@
     </w:p>
     <w:p>
       <w:pPr>
+        <w:spacing w:line="240" w:lineRule="auto"/>
+        <w:ind w:left="601" w:firstLine="106"/>
+        <w:jc w:val="both"/>
+        <w:rPr>
+          <w:color w:val="365F91"/>
+          <w:sz w:val="20"/>
+          <w:szCs w:val="20"/>
+        </w:rPr>
+      </w:pPr>
+    </w:p>
+    <w:p>
+      <w:pPr>
+        <w:spacing w:line="240" w:lineRule="auto"/>
+        <w:ind w:left="601" w:firstLine="106"/>
+        <w:jc w:val="both"/>
+        <w:rPr>
+          <w:color w:val="365F91"/>
+          <w:sz w:val="20"/>
+          <w:szCs w:val="20"/>
+        </w:rPr>
+      </w:pPr>
+    </w:p>
+    <w:p>
+      <w:pPr>
+        <w:spacing w:line="240" w:lineRule="auto"/>
+        <w:ind w:left="601" w:firstLine="106"/>
+        <w:jc w:val="both"/>
+        <w:rPr>
+          <w:color w:val="365F91"/>
+          <w:sz w:val="20"/>
+          <w:szCs w:val="20"/>
+        </w:rPr>
+      </w:pPr>
+    </w:p>
+    <w:p>
+      <w:pPr>
+        <w:spacing w:line="240" w:lineRule="auto"/>
+        <w:ind w:left="601" w:firstLine="106"/>
+        <w:jc w:val="both"/>
+        <w:rPr>
+          <w:color w:val="365F91"/>
+          <w:sz w:val="20"/>
+          <w:szCs w:val="20"/>
+        </w:rPr>
+      </w:pPr>
+    </w:p>
+    <w:p>
+      <w:pPr>
         <w:pStyle w:val="Ttulo1"/>
         <w:numPr>
           <w:ilvl w:val="0"/>
@@ -8643,7 +9459,37 @@
           <w:szCs w:val="20"/>
           <w:lang w:val="es-AR"/>
         </w:rPr>
-        <w:t xml:space="preserve"> que comercializa prendas de indumentaria masculina, </w:t>
+        <w:t xml:space="preserve"> que comercializa prendas de indumentaria masculina, fem</w:t>
+      </w:r>
+      <w:r>
+        <w:rPr>
+          <w:rFonts w:eastAsia="Times New Roman"/>
+          <w:color w:val="000000"/>
+          <w:sz w:val="20"/>
+          <w:szCs w:val="20"/>
+          <w:lang w:val="es-AR"/>
+        </w:rPr>
+        <w:t>en</w:t>
+      </w:r>
+      <w:r>
+        <w:rPr>
+          <w:rFonts w:eastAsia="Times New Roman"/>
+          <w:color w:val="000000"/>
+          <w:sz w:val="20"/>
+          <w:szCs w:val="20"/>
+          <w:lang w:val="es-AR"/>
+        </w:rPr>
+        <w:t>ina y unisex, a través de imágenes 3D</w:t>
+      </w:r>
+      <w:r>
+        <w:rPr>
+          <w:rFonts w:eastAsia="Times New Roman"/>
+          <w:color w:val="000000"/>
+          <w:sz w:val="20"/>
+          <w:szCs w:val="20"/>
+          <w:lang w:val="es-AR"/>
+        </w:rPr>
+        <w:t xml:space="preserve">. </w:t>
       </w:r>
       <w:proofErr w:type="spellStart"/>
       <w:r>
@@ -8654,7 +9500,17 @@
           <w:szCs w:val="20"/>
           <w:lang w:val="es-AR"/>
         </w:rPr>
-        <w:t>femina</w:t>
+        <w:t>P</w:t>
+      </w:r>
+      <w:r>
+        <w:rPr>
+          <w:rFonts w:eastAsia="Times New Roman"/>
+          <w:color w:val="000000"/>
+          <w:sz w:val="20"/>
+          <w:szCs w:val="20"/>
+          <w:lang w:val="es-AR"/>
+        </w:rPr>
+        <w:t xml:space="preserve">osee </w:t>
       </w:r>
       <w:proofErr w:type="spellEnd"/>
       <w:r>
@@ -8665,7 +9521,7 @@
           <w:szCs w:val="20"/>
           <w:lang w:val="es-AR"/>
         </w:rPr>
-        <w:t xml:space="preserve"> y unisex, a través de imágenes 3D</w:t>
+        <w:t xml:space="preserve">como funcionalidad principal un carrito de compras que permitirá seleccionar ítems, enviarlos al carrito, y una vez allí, sumar y restar ítems del mismo. Como el </w:t>
       </w:r>
       <w:r>
         <w:rPr>
@@ -8675,7 +9531,7 @@
           <w:szCs w:val="20"/>
           <w:lang w:val="es-AR"/>
         </w:rPr>
-        <w:t xml:space="preserve">, por lo que posee como funcionalidad principal un carrito de compras que permitirá seleccionar ítems, enviarlos al carrito, y una vez allí, sumar y restar ítems del mismo. Como el </w:t>
+        <w:t>sitio permite comprar online</w:t>
       </w:r>
       <w:r>
         <w:rPr>
@@ -8685,7 +9541,17 @@
           <w:szCs w:val="20"/>
           <w:lang w:val="es-AR"/>
         </w:rPr>
-        <w:t xml:space="preserve">sitio permite comprar online </w:t>
+        <w:t>,</w:t>
+      </w:r>
+      <w:r>
+        <w:rPr>
+          <w:rFonts w:eastAsia="Times New Roman"/>
+          <w:color w:val="000000"/>
+          <w:sz w:val="20"/>
+          <w:szCs w:val="20"/>
+          <w:lang w:val="es-AR"/>
+        </w:rPr>
+        <w:t xml:space="preserve"> </w:t>
       </w:r>
       <w:r>
         <w:rPr>
@@ -8760,7 +9626,7 @@
           <w:szCs w:val="20"/>
           <w:lang w:val="es-AR"/>
         </w:rPr>
-        <w:t>Las prendas visualizadas son productos que aún no han sido producidos pero que poseen factibilidad técnica</w:t>
+        <w:t>Las prendas visualizadas son productos que aún no han sido producidos</w:t>
       </w:r>
       <w:r>
         <w:rPr>
@@ -8770,6 +9636,26 @@
           <w:szCs w:val="20"/>
           <w:lang w:val="es-AR"/>
         </w:rPr>
+        <w:t xml:space="preserve"> (confeccionados en la realidad)</w:t>
+      </w:r>
+      <w:r>
+        <w:rPr>
+          <w:rFonts w:eastAsia="Times New Roman"/>
+          <w:color w:val="000000"/>
+          <w:sz w:val="20"/>
+          <w:szCs w:val="20"/>
+          <w:lang w:val="es-AR"/>
+        </w:rPr>
+        <w:t xml:space="preserve"> pero que poseen factibilidad técnica</w:t>
+      </w:r>
+      <w:r>
+        <w:rPr>
+          <w:rFonts w:eastAsia="Times New Roman"/>
+          <w:color w:val="000000"/>
+          <w:sz w:val="20"/>
+          <w:szCs w:val="20"/>
+          <w:lang w:val="es-AR"/>
+        </w:rPr>
         <w:t xml:space="preserve"> garantizada por la marca o diseñador que participa de la plataforma Virtual </w:t>
       </w:r>
       <w:proofErr w:type="spellStart"/>
@@ -8792,7 +9678,7 @@
           <w:szCs w:val="20"/>
           <w:lang w:val="es-AR"/>
         </w:rPr>
-        <w:t xml:space="preserve">. Todos los ítems de indumentaria ofrecidos(exceptuando calzado y accesorios) </w:t>
+        <w:t>. Todos los ítems de indumentaria ofrecidos</w:t>
       </w:r>
       <w:r>
         <w:rPr>
@@ -8802,7 +9688,7 @@
           <w:szCs w:val="20"/>
           <w:lang w:val="es-AR"/>
         </w:rPr>
-        <w:t xml:space="preserve">se </w:t>
+        <w:t xml:space="preserve"> </w:t>
       </w:r>
       <w:r>
         <w:rPr>
@@ -8812,8 +9698,7 @@
           <w:szCs w:val="20"/>
           <w:lang w:val="es-AR"/>
         </w:rPr>
-        <w:lastRenderedPageBreak/>
-        <w:t xml:space="preserve">pueden construir </w:t>
+        <w:t xml:space="preserve">(exceptuando calzado y accesorios) </w:t>
       </w:r>
       <w:r>
         <w:rPr>
@@ -8823,6 +9708,16 @@
           <w:szCs w:val="20"/>
           <w:lang w:val="es-AR"/>
         </w:rPr>
+        <w:t xml:space="preserve">se pueden construir </w:t>
+      </w:r>
+      <w:r>
+        <w:rPr>
+          <w:rFonts w:eastAsia="Times New Roman"/>
+          <w:color w:val="000000"/>
+          <w:sz w:val="20"/>
+          <w:szCs w:val="20"/>
+          <w:lang w:val="es-AR"/>
+        </w:rPr>
         <w:t>(en las medidas seleccionadas) a</w:t>
       </w:r>
       <w:r>
@@ -8843,7 +9738,115 @@
           <w:szCs w:val="20"/>
           <w:lang w:val="es-AR"/>
         </w:rPr>
-        <w:t xml:space="preserve">. La construcción puede ser de dos tipos: con talla estándar o con talla personalizada. </w:t>
+        <w:t xml:space="preserve">. </w:t>
+      </w:r>
+      <w:r>
+        <w:rPr>
+          <w:rFonts w:eastAsia="Times New Roman"/>
+          <w:color w:val="000000"/>
+          <w:sz w:val="20"/>
+          <w:szCs w:val="20"/>
+          <w:lang w:val="es-AR"/>
+        </w:rPr>
+        <w:t>Por ello l</w:t>
+      </w:r>
+      <w:r>
+        <w:rPr>
+          <w:rFonts w:eastAsia="Times New Roman"/>
+          <w:color w:val="000000"/>
+          <w:sz w:val="20"/>
+          <w:szCs w:val="20"/>
+          <w:lang w:val="es-AR"/>
+        </w:rPr>
+        <w:t xml:space="preserve">a construcción </w:t>
+      </w:r>
+      <w:r>
+        <w:rPr>
+          <w:rFonts w:eastAsia="Times New Roman"/>
+          <w:color w:val="000000"/>
+          <w:sz w:val="20"/>
+          <w:szCs w:val="20"/>
+          <w:lang w:val="es-AR"/>
+        </w:rPr>
+        <w:t>podrá</w:t>
+      </w:r>
+      <w:r>
+        <w:rPr>
+          <w:rFonts w:eastAsia="Times New Roman"/>
+          <w:color w:val="000000"/>
+          <w:sz w:val="20"/>
+          <w:szCs w:val="20"/>
+          <w:lang w:val="es-AR"/>
+        </w:rPr>
+        <w:t xml:space="preserve"> ser de dos tipos</w:t>
+      </w:r>
+      <w:r>
+        <w:rPr>
+          <w:rFonts w:eastAsia="Times New Roman"/>
+          <w:color w:val="000000"/>
+          <w:sz w:val="20"/>
+          <w:szCs w:val="20"/>
+          <w:lang w:val="es-AR"/>
+        </w:rPr>
+        <w:t xml:space="preserve"> a los que nos referiremos como</w:t>
+      </w:r>
+      <w:r>
+        <w:rPr>
+          <w:rFonts w:eastAsia="Times New Roman"/>
+          <w:color w:val="000000"/>
+          <w:sz w:val="20"/>
+          <w:szCs w:val="20"/>
+          <w:lang w:val="es-AR"/>
+        </w:rPr>
+        <w:t xml:space="preserve"> </w:t>
+      </w:r>
+      <w:r>
+        <w:rPr>
+          <w:rFonts w:eastAsia="Times New Roman"/>
+          <w:b/>
+          <w:bCs/>
+          <w:i/>
+          <w:iCs/>
+          <w:color w:val="000000"/>
+          <w:sz w:val="20"/>
+          <w:szCs w:val="20"/>
+          <w:lang w:val="es-AR"/>
+        </w:rPr>
+        <w:t xml:space="preserve">talla estándar </w:t>
+      </w:r>
+      <w:r>
+        <w:rPr>
+          <w:rFonts w:eastAsia="Times New Roman"/>
+          <w:color w:val="000000"/>
+          <w:sz w:val="20"/>
+          <w:szCs w:val="20"/>
+          <w:lang w:val="es-AR"/>
+        </w:rPr>
+        <w:t xml:space="preserve">o con </w:t>
+      </w:r>
+      <w:r>
+        <w:rPr>
+          <w:rFonts w:eastAsia="Times New Roman"/>
+          <w:b/>
+          <w:bCs/>
+          <w:i/>
+          <w:iCs/>
+          <w:color w:val="000000"/>
+          <w:sz w:val="20"/>
+          <w:szCs w:val="20"/>
+          <w:lang w:val="es-AR"/>
+        </w:rPr>
+        <w:t>talla personalizada</w:t>
+      </w:r>
+      <w:r>
+        <w:rPr>
+          <w:rFonts w:eastAsia="Times New Roman"/>
+          <w:color w:val="000000"/>
+          <w:sz w:val="20"/>
+          <w:szCs w:val="20"/>
+          <w:lang w:val="es-AR"/>
+        </w:rPr>
+        <w:t xml:space="preserve">. </w:t>
       </w:r>
     </w:p>
     <w:p>
@@ -8875,7 +9878,7 @@
           <w:szCs w:val="20"/>
           <w:lang w:val="es-AR"/>
         </w:rPr>
-        <w:t xml:space="preserve"> tallas estándar </w:t>
+        <w:t xml:space="preserve"> tallas </w:t>
       </w:r>
       <w:r>
         <w:rPr>
@@ -8885,6 +9888,26 @@
           <w:szCs w:val="20"/>
           <w:lang w:val="es-AR"/>
         </w:rPr>
+        <w:t xml:space="preserve">de tipo </w:t>
+      </w:r>
+      <w:r>
+        <w:rPr>
+          <w:rFonts w:eastAsia="Times New Roman"/>
+          <w:color w:val="000000"/>
+          <w:sz w:val="20"/>
+          <w:szCs w:val="20"/>
+          <w:lang w:val="es-AR"/>
+        </w:rPr>
+        <w:t xml:space="preserve">estándar </w:t>
+      </w:r>
+      <w:r>
+        <w:rPr>
+          <w:rFonts w:eastAsia="Times New Roman"/>
+          <w:color w:val="000000"/>
+          <w:sz w:val="20"/>
+          <w:szCs w:val="20"/>
+          <w:lang w:val="es-AR"/>
+        </w:rPr>
         <w:t xml:space="preserve">ofrecidas son las que se </w:t>
       </w:r>
       <w:proofErr w:type="spellStart"/>
@@ -8939,8 +9962,318 @@
           <w:szCs w:val="20"/>
           <w:lang w:val="es-AR"/>
         </w:rPr>
+        <w:t>(extra-</w:t>
+      </w:r>
+      <w:proofErr w:type="spellStart"/>
+      <w:r>
+        <w:rPr>
+          <w:rFonts w:eastAsia="Times New Roman"/>
+          <w:color w:val="000000"/>
+          <w:sz w:val="20"/>
+          <w:szCs w:val="20"/>
+          <w:lang w:val="es-AR"/>
+        </w:rPr>
+        <w:t>small</w:t>
+      </w:r>
+      <w:proofErr w:type="spellEnd"/>
+      <w:r>
+        <w:rPr>
+          <w:rFonts w:eastAsia="Times New Roman"/>
+          <w:color w:val="000000"/>
+          <w:sz w:val="20"/>
+          <w:szCs w:val="20"/>
+          <w:lang w:val="es-AR"/>
+        </w:rPr>
+        <w:t>,</w:t>
+      </w:r>
+      <w:r>
+        <w:rPr>
+          <w:rFonts w:eastAsia="Times New Roman"/>
+          <w:color w:val="000000"/>
+          <w:sz w:val="20"/>
+          <w:szCs w:val="20"/>
+          <w:lang w:val="es-AR"/>
+        </w:rPr>
+        <w:t xml:space="preserve"> </w:t>
+      </w:r>
+      <w:proofErr w:type="spellStart"/>
+      <w:r>
+        <w:rPr>
+          <w:rFonts w:eastAsia="Times New Roman"/>
+          <w:color w:val="000000"/>
+          <w:sz w:val="20"/>
+          <w:szCs w:val="20"/>
+          <w:lang w:val="es-AR"/>
+        </w:rPr>
+        <w:t>small</w:t>
+      </w:r>
+      <w:proofErr w:type="spellEnd"/>
+      <w:r>
+        <w:rPr>
+          <w:rFonts w:eastAsia="Times New Roman"/>
+          <w:color w:val="000000"/>
+          <w:sz w:val="20"/>
+          <w:szCs w:val="20"/>
+          <w:lang w:val="es-AR"/>
+        </w:rPr>
+        <w:t xml:space="preserve">, </w:t>
+      </w:r>
+      <w:proofErr w:type="spellStart"/>
+      <w:r>
+        <w:rPr>
+          <w:rFonts w:eastAsia="Times New Roman"/>
+          <w:color w:val="000000"/>
+          <w:sz w:val="20"/>
+          <w:szCs w:val="20"/>
+          <w:lang w:val="es-AR"/>
+        </w:rPr>
+        <w:t>medium</w:t>
+      </w:r>
+      <w:proofErr w:type="spellEnd"/>
+      <w:r>
+        <w:rPr>
+          <w:rFonts w:eastAsia="Times New Roman"/>
+          <w:color w:val="000000"/>
+          <w:sz w:val="20"/>
+          <w:szCs w:val="20"/>
+          <w:lang w:val="es-AR"/>
+        </w:rPr>
+        <w:t xml:space="preserve">, </w:t>
+      </w:r>
+      <w:proofErr w:type="spellStart"/>
+      <w:r>
+        <w:rPr>
+          <w:rFonts w:eastAsia="Times New Roman"/>
+          <w:color w:val="000000"/>
+          <w:sz w:val="20"/>
+          <w:szCs w:val="20"/>
+          <w:lang w:val="es-AR"/>
+        </w:rPr>
+        <w:t>large</w:t>
+      </w:r>
+      <w:proofErr w:type="spellEnd"/>
+      <w:r>
+        <w:rPr>
+          <w:rFonts w:eastAsia="Times New Roman"/>
+          <w:color w:val="000000"/>
+          <w:sz w:val="20"/>
+          <w:szCs w:val="20"/>
+          <w:lang w:val="es-AR"/>
+        </w:rPr>
+        <w:t>, extra-</w:t>
+      </w:r>
+      <w:proofErr w:type="spellStart"/>
+      <w:r>
+        <w:rPr>
+          <w:rFonts w:eastAsia="Times New Roman"/>
+          <w:color w:val="000000"/>
+          <w:sz w:val="20"/>
+          <w:szCs w:val="20"/>
+          <w:lang w:val="es-AR"/>
+        </w:rPr>
+        <w:t>large</w:t>
+      </w:r>
+      <w:proofErr w:type="spellEnd"/>
+      <w:r>
+        <w:rPr>
+          <w:rFonts w:eastAsia="Times New Roman"/>
+          <w:color w:val="000000"/>
+          <w:sz w:val="20"/>
+          <w:szCs w:val="20"/>
+          <w:lang w:val="es-AR"/>
+        </w:rPr>
+        <w:t>)</w:t>
+      </w:r>
+      <w:r>
+        <w:rPr>
+          <w:rFonts w:eastAsia="Times New Roman"/>
+          <w:color w:val="000000"/>
+          <w:sz w:val="20"/>
+          <w:szCs w:val="20"/>
+          <w:lang w:val="es-AR"/>
+        </w:rPr>
+        <w:t>. La</w:t>
+      </w:r>
+      <w:r>
+        <w:rPr>
+          <w:rFonts w:eastAsia="Times New Roman"/>
+          <w:color w:val="000000"/>
+          <w:sz w:val="20"/>
+          <w:szCs w:val="20"/>
+          <w:lang w:val="es-AR"/>
+        </w:rPr>
+        <w:t xml:space="preserve"> talla personalizada</w:t>
+      </w:r>
+      <w:r>
+        <w:rPr>
+          <w:rFonts w:eastAsia="Times New Roman"/>
+          <w:color w:val="000000"/>
+          <w:sz w:val="20"/>
+          <w:szCs w:val="20"/>
+          <w:lang w:val="es-AR"/>
+        </w:rPr>
+        <w:t xml:space="preserve"> es aquella que provee el cliente</w:t>
+      </w:r>
+      <w:r>
+        <w:rPr>
+          <w:rFonts w:eastAsia="Times New Roman"/>
+          <w:color w:val="000000"/>
+          <w:sz w:val="20"/>
+          <w:szCs w:val="20"/>
+          <w:lang w:val="es-AR"/>
+        </w:rPr>
+        <w:t xml:space="preserve"> a través de</w:t>
+      </w:r>
+      <w:r>
+        <w:rPr>
+          <w:rFonts w:eastAsia="Times New Roman"/>
+          <w:color w:val="000000"/>
+          <w:sz w:val="20"/>
+          <w:szCs w:val="20"/>
+          <w:lang w:val="es-AR"/>
+        </w:rPr>
+        <w:t xml:space="preserve"> la carga de  sus datos. Es decir, el cliente utilizará nuestra plataforma que le permitirá introducir, en el caso de inclinarse por la compra de productos con talla personalizada,</w:t>
+      </w:r>
+      <w:r>
+        <w:rPr>
+          <w:rFonts w:eastAsia="Times New Roman"/>
+          <w:color w:val="000000"/>
+          <w:sz w:val="20"/>
+          <w:szCs w:val="20"/>
+          <w:lang w:val="es-AR"/>
+        </w:rPr>
+        <w:t xml:space="preserve"> </w:t>
+      </w:r>
+      <w:r>
+        <w:rPr>
+          <w:rFonts w:eastAsia="Times New Roman"/>
+          <w:color w:val="000000"/>
+          <w:sz w:val="20"/>
+          <w:szCs w:val="20"/>
+          <w:lang w:val="es-AR"/>
+        </w:rPr>
+        <w:t>su</w:t>
+      </w:r>
+      <w:r>
+        <w:rPr>
+          <w:rFonts w:eastAsia="Times New Roman"/>
+          <w:color w:val="000000"/>
+          <w:sz w:val="20"/>
+          <w:szCs w:val="20"/>
+          <w:lang w:val="es-AR"/>
+        </w:rPr>
+        <w:t>s medidas</w:t>
+      </w:r>
+      <w:r>
+        <w:rPr>
+          <w:rFonts w:eastAsia="Times New Roman"/>
+          <w:color w:val="000000"/>
+          <w:sz w:val="20"/>
+          <w:szCs w:val="20"/>
+          <w:lang w:val="es-AR"/>
+        </w:rPr>
+        <w:t xml:space="preserve"> en las unidades utilizadas en el territorio Argentino centímetros (cm). La</w:t>
+      </w:r>
+      <w:r>
+        <w:rPr>
+          <w:rFonts w:eastAsia="Times New Roman"/>
+          <w:color w:val="000000"/>
+          <w:sz w:val="20"/>
+          <w:szCs w:val="20"/>
+          <w:lang w:val="es-AR"/>
+        </w:rPr>
+        <w:t xml:space="preserve"> talla personal</w:t>
+      </w:r>
+      <w:r>
+        <w:rPr>
+          <w:rFonts w:eastAsia="Times New Roman"/>
+          <w:color w:val="000000"/>
+          <w:sz w:val="20"/>
+          <w:szCs w:val="20"/>
+          <w:lang w:val="es-AR"/>
+        </w:rPr>
+        <w:t>izada</w:t>
+      </w:r>
+      <w:r>
+        <w:rPr>
+          <w:rFonts w:eastAsia="Times New Roman"/>
+          <w:color w:val="000000"/>
+          <w:sz w:val="20"/>
+          <w:szCs w:val="20"/>
+          <w:lang w:val="es-AR"/>
+        </w:rPr>
+        <w:t xml:space="preserve"> </w:t>
+      </w:r>
+      <w:r>
+        <w:rPr>
+          <w:rFonts w:eastAsia="Times New Roman"/>
+          <w:color w:val="000000"/>
+          <w:sz w:val="20"/>
+          <w:szCs w:val="20"/>
+          <w:lang w:val="es-AR"/>
+        </w:rPr>
+        <w:t>quedará registrada</w:t>
+      </w:r>
+      <w:r>
+        <w:rPr>
+          <w:rFonts w:eastAsia="Times New Roman"/>
+          <w:color w:val="000000"/>
+          <w:sz w:val="20"/>
+          <w:szCs w:val="20"/>
+          <w:lang w:val="es-AR"/>
+        </w:rPr>
+        <w:t xml:space="preserve"> </w:t>
+      </w:r>
+      <w:r>
+        <w:rPr>
+          <w:rFonts w:eastAsia="Times New Roman"/>
+          <w:color w:val="000000"/>
+          <w:sz w:val="20"/>
+          <w:szCs w:val="20"/>
+          <w:lang w:val="es-AR"/>
+        </w:rPr>
+        <w:t>a partir de un</w:t>
+      </w:r>
+      <w:r>
+        <w:rPr>
+          <w:rFonts w:eastAsia="Times New Roman"/>
+          <w:color w:val="000000"/>
+          <w:sz w:val="20"/>
+          <w:szCs w:val="20"/>
+          <w:lang w:val="es-AR"/>
+        </w:rPr>
+        <w:t xml:space="preserve"> formulario </w:t>
+      </w:r>
+      <w:r>
+        <w:rPr>
+          <w:rFonts w:eastAsia="Times New Roman"/>
+          <w:color w:val="000000"/>
+          <w:sz w:val="20"/>
+          <w:szCs w:val="20"/>
+          <w:lang w:val="es-AR"/>
+        </w:rPr>
         <w:t>(</w:t>
       </w:r>
+      <w:r>
+        <w:rPr>
+          <w:rFonts w:eastAsia="Times New Roman"/>
+          <w:color w:val="000000"/>
+          <w:sz w:val="20"/>
+          <w:szCs w:val="20"/>
+          <w:lang w:val="es-AR"/>
+        </w:rPr>
+        <w:t>proporcionado por el sitio web</w:t>
+      </w:r>
+      <w:r>
+        <w:rPr>
+          <w:rFonts w:eastAsia="Times New Roman"/>
+          <w:color w:val="000000"/>
+          <w:sz w:val="20"/>
+          <w:szCs w:val="20"/>
+          <w:lang w:val="es-AR"/>
+        </w:rPr>
+        <w:t xml:space="preserve"> Virtual </w:t>
+      </w:r>
       <w:proofErr w:type="spellStart"/>
       <w:r>
         <w:rPr>
@@ -8950,7 +10283,7 @@
           <w:szCs w:val="20"/>
           <w:lang w:val="es-AR"/>
         </w:rPr>
-        <w:t>extra-small,small</w:t>
+        <w:t>Trends</w:t>
       </w:r>
       <w:proofErr w:type="spellEnd"/>
       <w:r>
@@ -8961,9 +10294,8 @@
           <w:szCs w:val="20"/>
           <w:lang w:val="es-AR"/>
         </w:rPr>
-        <w:t xml:space="preserve">, </w:t>
-      </w:r>
-      <w:proofErr w:type="spellStart"/>
+        <w:t>)</w:t>
+      </w:r>
       <w:r>
         <w:rPr>
           <w:rFonts w:eastAsia="Times New Roman"/>
@@ -8972,9 +10304,8 @@
           <w:szCs w:val="20"/>
           <w:lang w:val="es-AR"/>
         </w:rPr>
-        <w:t>medium</w:t>
-      </w:r>
-      <w:proofErr w:type="spellEnd"/>
+        <w:t xml:space="preserve"> con la aceptación de que dichas medidas se utilizarán para confeccionar el producto pedido</w:t>
+      </w:r>
       <w:r>
         <w:rPr>
           <w:rFonts w:eastAsia="Times New Roman"/>
@@ -8983,111 +10314,7 @@
           <w:szCs w:val="20"/>
           <w:lang w:val="es-AR"/>
         </w:rPr>
-        <w:t xml:space="preserve">, </w:t>
-      </w:r>
-      <w:proofErr w:type="spellStart"/>
-      <w:r>
-        <w:rPr>
-          <w:rFonts w:eastAsia="Times New Roman"/>
-          <w:color w:val="000000"/>
-          <w:sz w:val="20"/>
-          <w:szCs w:val="20"/>
-          <w:lang w:val="es-AR"/>
-        </w:rPr>
-        <w:t>large</w:t>
-      </w:r>
-      <w:proofErr w:type="spellEnd"/>
-      <w:r>
-        <w:rPr>
-          <w:rFonts w:eastAsia="Times New Roman"/>
-          <w:color w:val="000000"/>
-          <w:sz w:val="20"/>
-          <w:szCs w:val="20"/>
-          <w:lang w:val="es-AR"/>
-        </w:rPr>
-        <w:t xml:space="preserve">, </w:t>
-      </w:r>
-      <w:proofErr w:type="spellStart"/>
-      <w:r>
-        <w:rPr>
-          <w:rFonts w:eastAsia="Times New Roman"/>
-          <w:color w:val="000000"/>
-          <w:sz w:val="20"/>
-          <w:szCs w:val="20"/>
-          <w:lang w:val="es-AR"/>
-        </w:rPr>
-        <w:t>extra-large</w:t>
-      </w:r>
-      <w:proofErr w:type="spellEnd"/>
-      <w:r>
-        <w:rPr>
-          <w:rFonts w:eastAsia="Times New Roman"/>
-          <w:color w:val="000000"/>
-          <w:sz w:val="20"/>
-          <w:szCs w:val="20"/>
-          <w:lang w:val="es-AR"/>
-        </w:rPr>
-        <w:t>)</w:t>
-      </w:r>
-      <w:r>
-        <w:rPr>
-          <w:rFonts w:eastAsia="Times New Roman"/>
-          <w:color w:val="000000"/>
-          <w:sz w:val="20"/>
-          <w:szCs w:val="20"/>
-          <w:lang w:val="es-AR"/>
-        </w:rPr>
-        <w:t>. La</w:t>
-      </w:r>
-      <w:r>
-        <w:rPr>
-          <w:rFonts w:eastAsia="Times New Roman"/>
-          <w:color w:val="000000"/>
-          <w:sz w:val="20"/>
-          <w:szCs w:val="20"/>
-          <w:lang w:val="es-AR"/>
-        </w:rPr>
-        <w:t xml:space="preserve"> talla personalizada</w:t>
-      </w:r>
-      <w:r>
-        <w:rPr>
-          <w:rFonts w:eastAsia="Times New Roman"/>
-          <w:color w:val="000000"/>
-          <w:sz w:val="20"/>
-          <w:szCs w:val="20"/>
-          <w:lang w:val="es-AR"/>
-        </w:rPr>
-        <w:t xml:space="preserve"> es aquella que provee el cliente</w:t>
-      </w:r>
-      <w:r>
-        <w:rPr>
-          <w:rFonts w:eastAsia="Times New Roman"/>
-          <w:color w:val="000000"/>
-          <w:sz w:val="20"/>
-          <w:szCs w:val="20"/>
-          <w:lang w:val="es-AR"/>
-        </w:rPr>
-        <w:t xml:space="preserve"> (a través de la subida de las medidas de su talla personal</w:t>
-      </w:r>
-      <w:r>
-        <w:rPr>
-          <w:rFonts w:eastAsia="Times New Roman"/>
-          <w:color w:val="000000"/>
-          <w:sz w:val="20"/>
-          <w:szCs w:val="20"/>
-          <w:lang w:val="es-AR"/>
-        </w:rPr>
-        <w:t xml:space="preserve"> a un formulario proporcionado por el sitio web</w:t>
-      </w:r>
-      <w:r>
-        <w:rPr>
-          <w:rFonts w:eastAsia="Times New Roman"/>
-          <w:color w:val="000000"/>
-          <w:sz w:val="20"/>
-          <w:szCs w:val="20"/>
-          <w:lang w:val="es-AR"/>
-        </w:rPr>
-        <w:t>). </w:t>
+        <w:t>. </w:t>
       </w:r>
     </w:p>
     <w:p>
@@ -9110,7 +10337,111 @@
           <w:szCs w:val="20"/>
           <w:lang w:val="es-AR"/>
         </w:rPr>
-        <w:t xml:space="preserve">El sistema provee de un listado de productos organizados por tipología de prenda (se trate de </w:t>
+        <w:t xml:space="preserve">El sistema provee de un listado de </w:t>
+      </w:r>
+      <w:r>
+        <w:rPr>
+          <w:rFonts w:eastAsia="Times New Roman"/>
+          <w:b/>
+          <w:bCs/>
+          <w:i/>
+          <w:iCs/>
+          <w:color w:val="000000"/>
+          <w:sz w:val="20"/>
+          <w:szCs w:val="20"/>
+          <w:lang w:val="es-AR"/>
+        </w:rPr>
+        <w:t>productos organizados por tipología de prenda</w:t>
+      </w:r>
+      <w:r>
+        <w:rPr>
+          <w:rFonts w:eastAsia="Times New Roman"/>
+          <w:color w:val="000000"/>
+          <w:sz w:val="20"/>
+          <w:szCs w:val="20"/>
+          <w:lang w:val="es-AR"/>
+        </w:rPr>
+        <w:t xml:space="preserve"> (se trate de jeans,</w:t>
+      </w:r>
+      <w:r>
+        <w:rPr>
+          <w:rFonts w:eastAsia="Times New Roman"/>
+          <w:color w:val="000000"/>
+          <w:sz w:val="20"/>
+          <w:szCs w:val="20"/>
+          <w:lang w:val="es-AR"/>
+        </w:rPr>
+        <w:t xml:space="preserve"> </w:t>
+      </w:r>
+      <w:r>
+        <w:rPr>
+          <w:rFonts w:eastAsia="Times New Roman"/>
+          <w:color w:val="000000"/>
+          <w:sz w:val="20"/>
+          <w:szCs w:val="20"/>
+          <w:lang w:val="es-AR"/>
+        </w:rPr>
+        <w:t>remeras</w:t>
+      </w:r>
+      <w:r>
+        <w:rPr>
+          <w:rFonts w:eastAsia="Times New Roman"/>
+          <w:color w:val="000000"/>
+          <w:sz w:val="20"/>
+          <w:szCs w:val="20"/>
+          <w:lang w:val="es-AR"/>
+        </w:rPr>
+        <w:t xml:space="preserve">, </w:t>
+      </w:r>
+      <w:r>
+        <w:rPr>
+          <w:rFonts w:eastAsia="Times New Roman"/>
+          <w:color w:val="000000"/>
+          <w:sz w:val="20"/>
+          <w:szCs w:val="20"/>
+          <w:lang w:val="es-AR"/>
+        </w:rPr>
+        <w:t>bl</w:t>
+      </w:r>
+      <w:r>
+        <w:rPr>
+          <w:rFonts w:eastAsia="Times New Roman"/>
+          <w:color w:val="000000"/>
+          <w:sz w:val="20"/>
+          <w:szCs w:val="20"/>
+          <w:lang w:val="es-AR"/>
+        </w:rPr>
+        <w:t>u</w:t>
+      </w:r>
+      <w:r>
+        <w:rPr>
+          <w:rFonts w:eastAsia="Times New Roman"/>
+          <w:color w:val="000000"/>
+          <w:sz w:val="20"/>
+          <w:szCs w:val="20"/>
+          <w:lang w:val="es-AR"/>
+        </w:rPr>
+        <w:t>sas,</w:t>
+      </w:r>
+      <w:r>
+        <w:rPr>
+          <w:rFonts w:eastAsia="Times New Roman"/>
+          <w:color w:val="000000"/>
+          <w:sz w:val="20"/>
+          <w:szCs w:val="20"/>
+          <w:lang w:val="es-AR"/>
+        </w:rPr>
+        <w:t xml:space="preserve"> </w:t>
+      </w:r>
+      <w:r>
+        <w:rPr>
+          <w:rFonts w:eastAsia="Times New Roman"/>
+          <w:color w:val="000000"/>
+          <w:sz w:val="20"/>
+          <w:szCs w:val="20"/>
+          <w:lang w:val="es-AR"/>
+        </w:rPr>
+        <w:t xml:space="preserve">calzado, </w:t>
       </w:r>
       <w:proofErr w:type="spellStart"/>
       <w:r>
@@ -9121,7 +10452,7 @@
           <w:szCs w:val="20"/>
           <w:lang w:val="es-AR"/>
         </w:rPr>
-        <w:t>jeans,remeras</w:t>
+        <w:t>etc</w:t>
       </w:r>
       <w:proofErr w:type="spellEnd"/>
       <w:r>
@@ -9132,20 +10463,22 @@
           <w:szCs w:val="20"/>
           <w:lang w:val="es-AR"/>
         </w:rPr>
-        <w:t>/</w:t>
-      </w:r>
-      <w:proofErr w:type="spellStart"/>
+        <w:t xml:space="preserve">) y </w:t>
+      </w:r>
       <w:r>
         <w:rPr>
           <w:rFonts w:eastAsia="Times New Roman"/>
+          <w:b/>
+          <w:bCs/>
+          <w:i/>
+          <w:iCs/>
           <w:color w:val="000000"/>
           <w:sz w:val="20"/>
           <w:szCs w:val="20"/>
           <w:lang w:val="es-AR"/>
         </w:rPr>
-        <w:t>bulsas</w:t>
-      </w:r>
-      <w:proofErr w:type="spellEnd"/>
+        <w:t>también organizados por marca o diseñador.</w:t>
+      </w:r>
       <w:r>
         <w:rPr>
           <w:rFonts w:eastAsia="Times New Roman"/>
@@ -9154,20 +10487,22 @@
           <w:szCs w:val="20"/>
           <w:lang w:val="es-AR"/>
         </w:rPr>
-        <w:t xml:space="preserve">, calzado, </w:t>
-      </w:r>
-      <w:proofErr w:type="spellStart"/>
+        <w:t xml:space="preserve"> La plataforma es </w:t>
+      </w:r>
       <w:r>
         <w:rPr>
           <w:rFonts w:eastAsia="Times New Roman"/>
+          <w:b/>
+          <w:bCs/>
+          <w:i/>
+          <w:iCs/>
           <w:color w:val="000000"/>
           <w:sz w:val="20"/>
           <w:szCs w:val="20"/>
           <w:lang w:val="es-AR"/>
         </w:rPr>
-        <w:t>etc</w:t>
-      </w:r>
-      <w:proofErr w:type="spellEnd"/>
+        <w:t>multimarca</w:t>
+      </w:r>
       <w:r>
         <w:rPr>
           <w:rFonts w:eastAsia="Times New Roman"/>
@@ -9176,7 +10511,17 @@
           <w:szCs w:val="20"/>
           <w:lang w:val="es-AR"/>
         </w:rPr>
-        <w:t>) y también organizados por marca o diseñador. La plataforma es multimarca y permite que diferentes diseñadores y marcas comercialicen sus productos en esta plataforma. </w:t>
+        <w:t xml:space="preserve"> y permite que diferentes diseñadores y marcas comercialicen sus productos en esta plataforma. </w:t>
+      </w:r>
+      <w:r>
+        <w:rPr>
+          <w:rFonts w:eastAsia="Times New Roman"/>
+          <w:color w:val="000000"/>
+          <w:sz w:val="20"/>
+          <w:szCs w:val="20"/>
+          <w:lang w:val="es-AR"/>
+        </w:rPr>
+        <w:t xml:space="preserve"> </w:t>
       </w:r>
     </w:p>
     <w:p>
@@ -9198,7 +10543,7 @@
           <w:szCs w:val="20"/>
           <w:lang w:val="es-AR"/>
         </w:rPr>
-        <w:t xml:space="preserve">Los filtros incluidos son: por precio, de mayor a menor, de menor a mayor, y </w:t>
+        <w:t xml:space="preserve">El consumidor podrá organizar la visualización de los productos mediante filtros. </w:t>
       </w:r>
       <w:r>
         <w:rPr>
@@ -9208,17 +10553,69 @@
           <w:szCs w:val="20"/>
           <w:lang w:val="es-AR"/>
         </w:rPr>
+        <w:t xml:space="preserve">Los filtros incluidos son: </w:t>
+      </w:r>
+      <w:r>
+        <w:rPr>
+          <w:rFonts w:eastAsia="Times New Roman"/>
+          <w:b/>
+          <w:bCs/>
+          <w:i/>
+          <w:iCs/>
+          <w:color w:val="000000"/>
+          <w:sz w:val="20"/>
+          <w:szCs w:val="20"/>
+          <w:lang w:val="es-AR"/>
+        </w:rPr>
+        <w:t>por precio</w:t>
+      </w:r>
+      <w:r>
+        <w:rPr>
+          <w:rFonts w:eastAsia="Times New Roman"/>
+          <w:color w:val="000000"/>
+          <w:sz w:val="20"/>
+          <w:szCs w:val="20"/>
+          <w:lang w:val="es-AR"/>
+        </w:rPr>
+        <w:t xml:space="preserve">, de mayor a menor, de menor a mayor, y </w:t>
+      </w:r>
+      <w:r>
+        <w:rPr>
+          <w:rFonts w:eastAsia="Times New Roman"/>
+          <w:color w:val="000000"/>
+          <w:sz w:val="20"/>
+          <w:szCs w:val="20"/>
+          <w:lang w:val="es-AR"/>
+        </w:rPr>
         <w:t xml:space="preserve">organizados </w:t>
       </w:r>
       <w:r>
         <w:rPr>
           <w:rFonts w:eastAsia="Times New Roman"/>
+          <w:b/>
+          <w:bCs/>
+          <w:i/>
+          <w:iCs/>
           <w:color w:val="000000"/>
           <w:sz w:val="20"/>
           <w:szCs w:val="20"/>
           <w:lang w:val="es-AR"/>
         </w:rPr>
         <w:t>por diseñador</w:t>
+      </w:r>
+      <w:r>
+        <w:rPr>
+          <w:rFonts w:eastAsia="Times New Roman"/>
+          <w:b/>
+          <w:bCs/>
+          <w:i/>
+          <w:iCs/>
+          <w:color w:val="000000"/>
+          <w:sz w:val="20"/>
+          <w:szCs w:val="20"/>
+          <w:lang w:val="es-AR"/>
+        </w:rPr>
+        <w:t>.</w:t>
       </w:r>
     </w:p>
     <w:p>
@@ -9235,6 +10632,10 @@
       <w:r>
         <w:rPr>
           <w:rFonts w:eastAsia="Times New Roman"/>
+          <w:b/>
+          <w:bCs/>
+          <w:i/>
+          <w:iCs/>
           <w:color w:val="000000"/>
           <w:sz w:val="20"/>
           <w:szCs w:val="20"/>
@@ -9245,17 +10646,49 @@
       <w:r>
         <w:rPr>
           <w:rFonts w:eastAsia="Times New Roman"/>
+          <w:b/>
+          <w:bCs/>
+          <w:i/>
+          <w:iCs/>
           <w:color w:val="000000"/>
           <w:sz w:val="20"/>
           <w:szCs w:val="20"/>
           <w:lang w:val="es-AR"/>
         </w:rPr>
-        <w:t xml:space="preserve">que se presenta a los diseñadores y marcas para poder participar en la venta de productos es la provisión de imágenes 3D realizadas con software </w:t>
+        <w:t>que se presenta a los diseñadores y marcas para poder participar en la venta de productos es la</w:t>
+      </w:r>
+      <w:r>
+        <w:rPr>
+          <w:rFonts w:eastAsia="Times New Roman"/>
+          <w:color w:val="000000"/>
+          <w:sz w:val="20"/>
+          <w:szCs w:val="20"/>
+          <w:lang w:val="es-AR"/>
+        </w:rPr>
+        <w:t xml:space="preserve"> </w:t>
+      </w:r>
+      <w:r>
+        <w:rPr>
+          <w:rFonts w:eastAsia="Times New Roman"/>
+          <w:b/>
+          <w:bCs/>
+          <w:i/>
+          <w:iCs/>
+          <w:color w:val="000000"/>
+          <w:sz w:val="20"/>
+          <w:szCs w:val="20"/>
+          <w:lang w:val="es-AR"/>
+        </w:rPr>
+        <w:t xml:space="preserve">provisión de imágenes 3D realizadas con software </w:t>
       </w:r>
       <w:proofErr w:type="spellStart"/>
       <w:r>
         <w:rPr>
           <w:rFonts w:eastAsia="Times New Roman"/>
+          <w:b/>
+          <w:bCs/>
+          <w:i/>
+          <w:iCs/>
           <w:color w:val="000000"/>
           <w:sz w:val="20"/>
           <w:szCs w:val="20"/>
@@ -9267,12 +10700,36 @@
       <w:r>
         <w:rPr>
           <w:rFonts w:eastAsia="Times New Roman"/>
+          <w:b/>
+          <w:bCs/>
+          <w:i/>
+          <w:iCs/>
           <w:color w:val="000000"/>
           <w:sz w:val="20"/>
           <w:szCs w:val="20"/>
           <w:lang w:val="es-AR"/>
         </w:rPr>
-        <w:t xml:space="preserve"> en el modelado 3D de indumentaria y accesorios (Clo3d)</w:t>
+        <w:t xml:space="preserve"> en el modelado 3D de indumentaria y accesorios</w:t>
+      </w:r>
+      <w:r>
+        <w:rPr>
+          <w:rFonts w:eastAsia="Times New Roman"/>
+          <w:color w:val="000000"/>
+          <w:sz w:val="20"/>
+          <w:szCs w:val="20"/>
+          <w:lang w:val="es-AR"/>
+        </w:rPr>
+        <w:t xml:space="preserve"> (Clo3d)</w:t>
+      </w:r>
+      <w:r>
+        <w:rPr>
+          <w:rFonts w:eastAsia="Times New Roman"/>
+          <w:color w:val="000000"/>
+          <w:sz w:val="20"/>
+          <w:szCs w:val="20"/>
+          <w:lang w:val="es-AR"/>
+        </w:rPr>
+        <w:t xml:space="preserve"> No serán admitidas fotografías con prendas confeccionadas, ni productos que no puedan realizarse a medida del cliente.</w:t>
       </w:r>
     </w:p>
     <w:p>
@@ -9315,7 +10772,7 @@
           <w:szCs w:val="20"/>
           <w:lang w:val="es-AR"/>
         </w:rPr>
-        <w:t xml:space="preserve"> que se le presentará al cliente para poder pedir una prenda a medida es el llenado de un formulario específico con todas sus medidas.</w:t>
+        <w:t xml:space="preserve"> que se le presentará al cliente para poder pedir una prenda a medida es el llenado de</w:t>
       </w:r>
       <w:r>
         <w:rPr>
@@ -9325,9 +10782,8 @@
           <w:szCs w:val="20"/>
           <w:lang w:val="es-AR"/>
         </w:rPr>
-        <w:t xml:space="preserve">  (</w:t>
-      </w:r>
-      <w:proofErr w:type="spellStart"/>
+        <w:t xml:space="preserve">l </w:t>
+      </w:r>
       <w:r>
         <w:rPr>
           <w:rFonts w:eastAsia="Times New Roman"/>
@@ -9336,9 +10792,8 @@
           <w:szCs w:val="20"/>
           <w:lang w:val="es-AR"/>
         </w:rPr>
-        <w:t>grafico</w:t>
-      </w:r>
-      <w:proofErr w:type="spellEnd"/>
+        <w:t>formulario</w:t>
+      </w:r>
       <w:r>
         <w:rPr>
           <w:rFonts w:eastAsia="Times New Roman"/>
@@ -9347,8 +10802,114 @@
           <w:szCs w:val="20"/>
           <w:lang w:val="es-AR"/>
         </w:rPr>
-        <w:t xml:space="preserve"> adjunto de las medidas a tomar)</w:t>
-      </w:r>
+        <w:t xml:space="preserve"> -ya mencionado- que le pedirá la </w:t>
+      </w:r>
+      <w:r>
+        <w:rPr>
+          <w:rFonts w:eastAsia="Times New Roman"/>
+          <w:color w:val="000000"/>
+          <w:sz w:val="20"/>
+          <w:szCs w:val="20"/>
+          <w:lang w:val="es-AR"/>
+        </w:rPr>
+        <w:t>espec</w:t>
+      </w:r>
+      <w:r>
+        <w:rPr>
+          <w:rFonts w:eastAsia="Times New Roman"/>
+          <w:color w:val="000000"/>
+          <w:sz w:val="20"/>
+          <w:szCs w:val="20"/>
+          <w:lang w:val="es-AR"/>
+        </w:rPr>
+        <w:t>ificación de</w:t>
+      </w:r>
+      <w:r>
+        <w:rPr>
+          <w:rFonts w:eastAsia="Times New Roman"/>
+          <w:color w:val="000000"/>
+          <w:sz w:val="20"/>
+          <w:szCs w:val="20"/>
+          <w:lang w:val="es-AR"/>
+        </w:rPr>
+        <w:t xml:space="preserve"> todas sus medidas.</w:t>
+      </w:r>
+      <w:r>
+        <w:rPr>
+          <w:rFonts w:eastAsia="Times New Roman"/>
+          <w:color w:val="000000"/>
+          <w:sz w:val="20"/>
+          <w:szCs w:val="20"/>
+          <w:lang w:val="es-AR"/>
+        </w:rPr>
+        <w:t xml:space="preserve">  (gr</w:t>
+      </w:r>
+      <w:r>
+        <w:rPr>
+          <w:rFonts w:eastAsia="Times New Roman"/>
+          <w:color w:val="000000"/>
+          <w:sz w:val="20"/>
+          <w:szCs w:val="20"/>
+          <w:lang w:val="es-AR"/>
+        </w:rPr>
+        <w:t>á</w:t>
+      </w:r>
+      <w:r>
+        <w:rPr>
+          <w:rFonts w:eastAsia="Times New Roman"/>
+          <w:color w:val="000000"/>
+          <w:sz w:val="20"/>
+          <w:szCs w:val="20"/>
+          <w:lang w:val="es-AR"/>
+        </w:rPr>
+        <w:t>fico adjunto de las medidas a tomar)</w:t>
+      </w:r>
+      <w:r>
+        <w:rPr>
+          <w:rFonts w:eastAsia="Times New Roman"/>
+          <w:color w:val="000000"/>
+          <w:sz w:val="20"/>
+          <w:szCs w:val="20"/>
+          <w:lang w:val="es-AR"/>
+        </w:rPr>
+        <w:t xml:space="preserve">. </w:t>
+      </w:r>
+    </w:p>
+    <w:p>
+      <w:pPr>
+        <w:spacing w:before="240" w:after="240" w:line="240" w:lineRule="auto"/>
+        <w:jc w:val="both"/>
+        <w:rPr>
+          <w:rFonts w:eastAsia="Times New Roman"/>
+          <w:color w:val="000000"/>
+          <w:sz w:val="20"/>
+          <w:szCs w:val="20"/>
+          <w:lang w:val="es-AR"/>
+        </w:rPr>
+      </w:pPr>
+      <w:r>
+        <w:rPr>
+          <w:rFonts w:eastAsia="Times New Roman"/>
+          <w:color w:val="000000"/>
+          <w:sz w:val="20"/>
+          <w:szCs w:val="20"/>
+          <w:lang w:val="es-AR"/>
+        </w:rPr>
+        <w:t>Se pedirá aceptar las condiciones de compra y venta, y la verificación de las medidas enviadas. El sitio no se responsabiliza por la toma incorrecta de medidas por parte del comprador.</w:t>
+      </w:r>
+    </w:p>
+    <w:p>
+      <w:pPr>
+        <w:spacing w:before="240" w:after="240" w:line="240" w:lineRule="auto"/>
+        <w:jc w:val="both"/>
+        <w:rPr>
+          <w:rFonts w:eastAsia="Times New Roman"/>
+          <w:color w:val="000000"/>
+          <w:sz w:val="20"/>
+          <w:szCs w:val="20"/>
+          <w:lang w:val="es-AR"/>
+        </w:rPr>
+      </w:pPr>
     </w:p>
     <w:p>
       <w:pPr>
@@ -9362,6 +10923,7 @@
         </w:rPr>
       </w:pPr>
       <w:r>
+        <w:lastRenderedPageBreak/>
         <w:fldChar w:fldCharType="begin"/>
       </w:r>
       <w:r>
@@ -10042,6 +11604,15 @@
       </w:pPr>
       <w:bookmarkStart w:id="29" w:name="_1ksv4uv" w:colFirst="0" w:colLast="0"/>
       <w:bookmarkEnd w:id="29"/>
+      <w:r>
+        <w:rPr>
+          <w:i/>
+          <w:color w:val="FF0000"/>
+          <w:sz w:val="20"/>
+          <w:szCs w:val="20"/>
+        </w:rPr>
+        <w:tab/>
+      </w:r>
     </w:p>
     <w:p>
       <w:pPr>
@@ -10127,7 +11698,15 @@
           <w:sz w:val="20"/>
           <w:szCs w:val="20"/>
         </w:rPr>
-        <w:t xml:space="preserve">, Angular, Bootstrap, Python, DJANGO, </w:t>
+        <w:t xml:space="preserve">, </w:t>
+      </w:r>
+      <w:r>
+        <w:rPr>
+          <w:sz w:val="20"/>
+          <w:szCs w:val="20"/>
+        </w:rPr>
+        <w:lastRenderedPageBreak/>
+        <w:t xml:space="preserve">Angular, Bootstrap, Python, DJANGO, </w:t>
       </w:r>
       <w:proofErr w:type="spellStart"/>
       <w:r>
@@ -10540,7 +12119,6 @@
       <w:bookmarkEnd w:id="34"/>
       <w:proofErr w:type="spellStart"/>
       <w:r>
-        <w:lastRenderedPageBreak/>
         <w:t>Sprints</w:t>
       </w:r>
       <w:proofErr w:type="spellEnd"/>
@@ -10916,6 +12494,7 @@
                 <w:sz w:val="20"/>
                 <w:szCs w:val="20"/>
               </w:rPr>
+              <w:lastRenderedPageBreak/>
               <w:t xml:space="preserve">Responsabilidades </w:t>
             </w:r>
           </w:p>
@@ -10984,7 +12563,7 @@
                 <w:sz w:val="20"/>
                 <w:szCs w:val="20"/>
               </w:rPr>
-              <w:t xml:space="preserve">Inicio: 17/09/2022 </w:t>
+              <w:t xml:space="preserve">Inicio: </w:t>
             </w:r>
             <w:r>
               <w:rPr>
@@ -10993,7 +12572,7 @@
                 <w:sz w:val="20"/>
                 <w:szCs w:val="20"/>
               </w:rPr>
-              <w:t>- Fecha</w:t>
+              <w:t>07</w:t>
             </w:r>
             <w:r>
               <w:rPr>
@@ -11002,7 +12581,70 @@
                 <w:sz w:val="20"/>
                 <w:szCs w:val="20"/>
               </w:rPr>
-              <w:t xml:space="preserve"> de Fin: 03/10/2022</w:t>
+              <w:t>/0</w:t>
+            </w:r>
+            <w:r>
+              <w:rPr>
+                <w:rFonts w:ascii="Roboto" w:eastAsia="Roboto" w:hAnsi="Roboto" w:cs="Roboto"/>
+                <w:i/>
+                <w:sz w:val="20"/>
+                <w:szCs w:val="20"/>
+              </w:rPr>
+              <w:t>4</w:t>
+            </w:r>
+            <w:r>
+              <w:rPr>
+                <w:rFonts w:ascii="Roboto" w:eastAsia="Roboto" w:hAnsi="Roboto" w:cs="Roboto"/>
+                <w:i/>
+                <w:sz w:val="20"/>
+                <w:szCs w:val="20"/>
+              </w:rPr>
+              <w:t>/202</w:t>
+            </w:r>
+            <w:r>
+              <w:rPr>
+                <w:rFonts w:ascii="Roboto" w:eastAsia="Roboto" w:hAnsi="Roboto" w:cs="Roboto"/>
+                <w:i/>
+                <w:sz w:val="20"/>
+                <w:szCs w:val="20"/>
+              </w:rPr>
+              <w:t>3</w:t>
+            </w:r>
+            <w:r>
+              <w:rPr>
+                <w:rFonts w:ascii="Roboto" w:eastAsia="Roboto" w:hAnsi="Roboto" w:cs="Roboto"/>
+                <w:i/>
+                <w:sz w:val="20"/>
+                <w:szCs w:val="20"/>
+              </w:rPr>
+              <w:t xml:space="preserve"> </w:t>
+            </w:r>
+            <w:r>
+              <w:rPr>
+                <w:rFonts w:ascii="Roboto" w:eastAsia="Roboto" w:hAnsi="Roboto" w:cs="Roboto"/>
+                <w:i/>
+                <w:sz w:val="20"/>
+                <w:szCs w:val="20"/>
+              </w:rPr>
+              <w:t>- Fecha</w:t>
+            </w:r>
+            <w:r>
+              <w:rPr>
+                <w:rFonts w:ascii="Roboto" w:eastAsia="Roboto" w:hAnsi="Roboto" w:cs="Roboto"/>
+                <w:i/>
+                <w:sz w:val="20"/>
+                <w:szCs w:val="20"/>
+              </w:rPr>
+              <w:t xml:space="preserve"> de Fin: </w:t>
+            </w:r>
+            <w:r>
+              <w:rPr>
+                <w:rFonts w:ascii="Roboto" w:eastAsia="Roboto" w:hAnsi="Roboto" w:cs="Roboto"/>
+                <w:i/>
+                <w:sz w:val="20"/>
+                <w:szCs w:val="20"/>
+              </w:rPr>
+              <w:t>-----</w:t>
             </w:r>
           </w:p>
         </w:tc>
@@ -11034,7 +12676,39 @@
                 <w:sz w:val="20"/>
                 <w:szCs w:val="20"/>
               </w:rPr>
-              <w:t xml:space="preserve"> Falta de comunicación con algunos miembros.</w:t>
+              <w:t xml:space="preserve"> </w:t>
+            </w:r>
+            <w:r>
+              <w:rPr>
+                <w:sz w:val="20"/>
+                <w:szCs w:val="20"/>
+              </w:rPr>
+              <w:t xml:space="preserve">Falta de continuidad en algunos </w:t>
+            </w:r>
+            <w:proofErr w:type="spellStart"/>
+            <w:proofErr w:type="gramStart"/>
+            <w:r>
+              <w:rPr>
+                <w:sz w:val="20"/>
+                <w:szCs w:val="20"/>
+              </w:rPr>
+              <w:t>miembros.</w:t>
+            </w:r>
+            <w:r>
+              <w:rPr>
+                <w:sz w:val="20"/>
+                <w:szCs w:val="20"/>
+              </w:rPr>
+              <w:t>Falta</w:t>
+            </w:r>
+            <w:proofErr w:type="spellEnd"/>
+            <w:proofErr w:type="gramEnd"/>
+            <w:r>
+              <w:rPr>
+                <w:sz w:val="20"/>
+                <w:szCs w:val="20"/>
+              </w:rPr>
+              <w:t xml:space="preserve"> de comunicación con algunos miembros.</w:t>
             </w:r>
           </w:p>
         </w:tc>
@@ -11061,386 +12735,13 @@
     </w:p>
     <w:p>
       <w:pPr>
-        <w:pStyle w:val="Ttulo3"/>
-        <w:numPr>
-          <w:ilvl w:val="2"/>
-          <w:numId w:val="1"/>
-        </w:numPr>
+        <w:rPr>
+          <w:sz w:val="20"/>
+          <w:szCs w:val="20"/>
+        </w:rPr>
       </w:pPr>
       <w:bookmarkStart w:id="36" w:name="_pb0t6zkqfc2o" w:colFirst="0" w:colLast="0"/>
       <w:bookmarkEnd w:id="36"/>
-      <w:r>
-        <w:t>Sprint 1</w:t>
-      </w:r>
-    </w:p>
-    <w:p>
-      <w:pPr>
-        <w:spacing w:line="240" w:lineRule="auto"/>
-        <w:jc w:val="center"/>
-        <w:rPr>
-          <w:sz w:val="20"/>
-          <w:szCs w:val="20"/>
-        </w:rPr>
-      </w:pPr>
-    </w:p>
-    <w:tbl>
-      <w:tblPr>
-        <w:tblStyle w:val="ad"/>
-        <w:tblW w:w="8732" w:type="dxa"/>
-        <w:tblInd w:w="0" w:type="dxa"/>
-        <w:tblBorders>
-          <w:top w:val="single" w:sz="4" w:space="0" w:color="000000"/>
-          <w:left w:val="single" w:sz="4" w:space="0" w:color="000000"/>
-          <w:bottom w:val="single" w:sz="4" w:space="0" w:color="000000"/>
-          <w:right w:val="single" w:sz="4" w:space="0" w:color="000000"/>
-          <w:insideH w:val="single" w:sz="4" w:space="0" w:color="000000"/>
-          <w:insideV w:val="single" w:sz="4" w:space="0" w:color="000000"/>
-        </w:tblBorders>
-        <w:tblLayout w:type="fixed"/>
-        <w:tblLook w:val="0000" w:firstRow="0" w:lastRow="0" w:firstColumn="0" w:lastColumn="0" w:noHBand="0" w:noVBand="0"/>
-      </w:tblPr>
-      <w:tblGrid>
-        <w:gridCol w:w="2039"/>
-        <w:gridCol w:w="6693"/>
-      </w:tblGrid>
-      <w:tr>
-        <w:tc>
-          <w:tcPr>
-            <w:tcW w:w="2039" w:type="dxa"/>
-          </w:tcPr>
-          <w:p>
-            <w:pPr>
-              <w:spacing w:before="200" w:after="200" w:line="240" w:lineRule="auto"/>
-              <w:rPr>
-                <w:sz w:val="20"/>
-                <w:szCs w:val="20"/>
-              </w:rPr>
-            </w:pPr>
-            <w:proofErr w:type="spellStart"/>
-            <w:r>
-              <w:rPr>
-                <w:b/>
-                <w:sz w:val="20"/>
-                <w:szCs w:val="20"/>
-              </w:rPr>
-              <w:t>N°</w:t>
-            </w:r>
-            <w:proofErr w:type="spellEnd"/>
-            <w:r>
-              <w:rPr>
-                <w:b/>
-                <w:sz w:val="20"/>
-                <w:szCs w:val="20"/>
-              </w:rPr>
-              <w:t xml:space="preserve"> de sprint</w:t>
-            </w:r>
-          </w:p>
-        </w:tc>
-        <w:tc>
-          <w:tcPr>
-            <w:tcW w:w="6693" w:type="dxa"/>
-          </w:tcPr>
-          <w:p>
-            <w:pPr>
-              <w:spacing w:before="200" w:after="200" w:line="240" w:lineRule="auto"/>
-              <w:rPr>
-                <w:sz w:val="20"/>
-                <w:szCs w:val="20"/>
-              </w:rPr>
-            </w:pPr>
-            <w:r>
-              <w:rPr>
-                <w:sz w:val="20"/>
-                <w:szCs w:val="20"/>
-              </w:rPr>
-              <w:t>01</w:t>
-            </w:r>
-          </w:p>
-        </w:tc>
-      </w:tr>
-      <w:tr>
-        <w:tc>
-          <w:tcPr>
-            <w:tcW w:w="2039" w:type="dxa"/>
-          </w:tcPr>
-          <w:p>
-            <w:pPr>
-              <w:spacing w:before="200" w:line="240" w:lineRule="auto"/>
-              <w:rPr>
-                <w:sz w:val="20"/>
-                <w:szCs w:val="20"/>
-              </w:rPr>
-            </w:pPr>
-            <w:r>
-              <w:rPr>
-                <w:b/>
-                <w:sz w:val="20"/>
-                <w:szCs w:val="20"/>
-              </w:rPr>
-              <w:t>Sprint Backlog</w:t>
-            </w:r>
-          </w:p>
-        </w:tc>
-        <w:tc>
-          <w:tcPr>
-            <w:tcW w:w="6693" w:type="dxa"/>
-          </w:tcPr>
-          <w:p>
-            <w:pPr>
-              <w:numPr>
-                <w:ilvl w:val="0"/>
-                <w:numId w:val="4"/>
-              </w:numPr>
-              <w:spacing w:before="200"/>
-              <w:rPr>
-                <w:sz w:val="20"/>
-                <w:szCs w:val="20"/>
-              </w:rPr>
-            </w:pPr>
-            <w:r>
-              <w:rPr>
-                <w:sz w:val="20"/>
-                <w:szCs w:val="20"/>
-              </w:rPr>
-              <w:t>TK#1: Generar la estructura de la página principal</w:t>
-            </w:r>
-          </w:p>
-          <w:p>
-            <w:pPr>
-              <w:numPr>
-                <w:ilvl w:val="0"/>
-                <w:numId w:val="4"/>
-              </w:numPr>
-              <w:rPr>
-                <w:sz w:val="20"/>
-                <w:szCs w:val="20"/>
-              </w:rPr>
-            </w:pPr>
-            <w:r>
-              <w:rPr>
-                <w:sz w:val="20"/>
-                <w:szCs w:val="20"/>
-              </w:rPr>
-              <w:t>TK#3: Generar modelo Relacional de la base de datos</w:t>
-            </w:r>
-          </w:p>
-          <w:p>
-            <w:pPr>
-              <w:numPr>
-                <w:ilvl w:val="0"/>
-                <w:numId w:val="4"/>
-              </w:numPr>
-              <w:rPr>
-                <w:sz w:val="20"/>
-                <w:szCs w:val="20"/>
-              </w:rPr>
-            </w:pPr>
-            <w:r>
-              <w:rPr>
-                <w:sz w:val="20"/>
-                <w:szCs w:val="20"/>
-              </w:rPr>
-              <w:t>TK#2: Generar modelo E-R de la base datos</w:t>
-            </w:r>
-          </w:p>
-          <w:p>
-            <w:pPr>
-              <w:numPr>
-                <w:ilvl w:val="0"/>
-                <w:numId w:val="4"/>
-              </w:numPr>
-              <w:rPr>
-                <w:sz w:val="20"/>
-                <w:szCs w:val="20"/>
-              </w:rPr>
-            </w:pPr>
-            <w:r>
-              <w:rPr>
-                <w:sz w:val="20"/>
-                <w:szCs w:val="20"/>
-              </w:rPr>
-              <w:t>Crear usuarios ficticios para la base de datos</w:t>
-            </w:r>
-          </w:p>
-          <w:p>
-            <w:pPr>
-              <w:numPr>
-                <w:ilvl w:val="0"/>
-                <w:numId w:val="4"/>
-              </w:numPr>
-              <w:spacing w:line="240" w:lineRule="auto"/>
-              <w:rPr>
-                <w:sz w:val="20"/>
-                <w:szCs w:val="20"/>
-              </w:rPr>
-            </w:pPr>
-            <w:r>
-              <w:rPr>
-                <w:sz w:val="20"/>
-                <w:szCs w:val="20"/>
-              </w:rPr>
-              <w:t>Recolección de imágenes para el sitio web</w:t>
-            </w:r>
-          </w:p>
-        </w:tc>
-      </w:tr>
-      <w:tr>
-        <w:tc>
-          <w:tcPr>
-            <w:tcW w:w="2039" w:type="dxa"/>
-          </w:tcPr>
-          <w:p>
-            <w:pPr>
-              <w:spacing w:before="200" w:line="240" w:lineRule="auto"/>
-              <w:rPr>
-                <w:sz w:val="20"/>
-                <w:szCs w:val="20"/>
-              </w:rPr>
-            </w:pPr>
-            <w:r>
-              <w:rPr>
-                <w:b/>
-                <w:sz w:val="20"/>
-                <w:szCs w:val="20"/>
-              </w:rPr>
-              <w:t xml:space="preserve">Responsabilidades </w:t>
-            </w:r>
-          </w:p>
-        </w:tc>
-        <w:tc>
-          <w:tcPr>
-            <w:tcW w:w="6693" w:type="dxa"/>
-          </w:tcPr>
-          <w:p>
-            <w:pPr>
-              <w:spacing w:before="200" w:line="240" w:lineRule="auto"/>
-              <w:rPr>
-                <w:sz w:val="20"/>
-                <w:szCs w:val="20"/>
-              </w:rPr>
-            </w:pPr>
-            <w:r>
-              <w:rPr>
-                <w:sz w:val="20"/>
-                <w:szCs w:val="20"/>
-              </w:rPr>
-              <w:t>Los miembros del equipo realizaron las tareas asignadas y otras que surgieron en forma espontánea.</w:t>
-            </w:r>
-          </w:p>
-          <w:p>
-            <w:pPr>
-              <w:spacing w:before="200" w:line="240" w:lineRule="auto"/>
-              <w:rPr>
-                <w:sz w:val="20"/>
-                <w:szCs w:val="20"/>
-              </w:rPr>
-            </w:pPr>
-          </w:p>
-          <w:p>
-            <w:pPr>
-              <w:spacing w:before="200" w:line="240" w:lineRule="auto"/>
-              <w:rPr>
-                <w:sz w:val="20"/>
-                <w:szCs w:val="20"/>
-              </w:rPr>
-            </w:pPr>
-          </w:p>
-        </w:tc>
-      </w:tr>
-      <w:tr>
-        <w:tc>
-          <w:tcPr>
-            <w:tcW w:w="2039" w:type="dxa"/>
-          </w:tcPr>
-          <w:p>
-            <w:pPr>
-              <w:spacing w:before="200" w:line="240" w:lineRule="auto"/>
-              <w:rPr>
-                <w:sz w:val="20"/>
-                <w:szCs w:val="20"/>
-              </w:rPr>
-            </w:pPr>
-            <w:r>
-              <w:rPr>
-                <w:b/>
-                <w:sz w:val="20"/>
-                <w:szCs w:val="20"/>
-              </w:rPr>
-              <w:t>Calendario</w:t>
-            </w:r>
-          </w:p>
-        </w:tc>
-        <w:tc>
-          <w:tcPr>
-            <w:tcW w:w="6693" w:type="dxa"/>
-          </w:tcPr>
-          <w:p>
-            <w:pPr>
-              <w:spacing w:before="200" w:after="200"/>
-              <w:rPr>
-                <w:sz w:val="20"/>
-                <w:szCs w:val="20"/>
-              </w:rPr>
-            </w:pPr>
-            <w:r>
-              <w:rPr>
-                <w:rFonts w:ascii="Roboto" w:eastAsia="Roboto" w:hAnsi="Roboto" w:cs="Roboto"/>
-                <w:i/>
-                <w:sz w:val="20"/>
-                <w:szCs w:val="20"/>
-              </w:rPr>
-              <w:t>Inicio: 03/10/2022 - Fecha de Fin: 17/10/2022</w:t>
-            </w:r>
-          </w:p>
-        </w:tc>
-      </w:tr>
-      <w:tr>
-        <w:tc>
-          <w:tcPr>
-            <w:tcW w:w="8732" w:type="dxa"/>
-            <w:gridSpan w:val="2"/>
-          </w:tcPr>
-          <w:p>
-            <w:pPr>
-              <w:spacing w:before="200" w:after="200" w:line="240" w:lineRule="auto"/>
-              <w:rPr>
-                <w:sz w:val="20"/>
-                <w:szCs w:val="20"/>
-              </w:rPr>
-            </w:pPr>
-            <w:r>
-              <w:rPr>
-                <w:b/>
-                <w:sz w:val="20"/>
-                <w:szCs w:val="20"/>
-              </w:rPr>
-              <w:t>Inconvenientes:</w:t>
-            </w:r>
-            <w:r>
-              <w:rPr>
-                <w:sz w:val="20"/>
-                <w:szCs w:val="20"/>
-              </w:rPr>
-              <w:t xml:space="preserve"> Falta de continuidad en algunos miembros.</w:t>
-            </w:r>
-            <w:r>
-              <w:rPr>
-                <w:sz w:val="20"/>
-                <w:szCs w:val="20"/>
-              </w:rPr>
-              <w:tab/>
-            </w:r>
-          </w:p>
-        </w:tc>
-      </w:tr>
-    </w:tbl>
-    <w:p>
-      <w:pPr>
-        <w:rPr>
-          <w:sz w:val="20"/>
-          <w:szCs w:val="20"/>
-        </w:rPr>
-      </w:pPr>
     </w:p>
     <w:sectPr>
       <w:pgSz w:w="11909" w:h="16834"/>
@@ -12678,7 +13979,6 @@
   <w:style w:type="character" w:default="1" w:styleId="Fuentedeprrafopredeter">
     <w:name w:val="Default Paragraph Font"/>
     <w:uiPriority w:val="1"/>
-    <w:semiHidden/>
     <w:unhideWhenUsed/>
   </w:style>
   <w:style w:type="table" w:default="1" w:styleId="Tablanormal">

</xml_diff>